<commit_message>
more changes to the document
</commit_message>
<xml_diff>
--- a/Documents/Technical/Android/How-To_use_nervousnet_android_API.docx
+++ b/Documents/Technical/Android/How-To_use_nervousnet_android_API.docx
@@ -78,6 +78,7 @@
               <w:dataBinding w:prefixMappings="xmlns:ns0='http://purl.org/dc/elements/1.1/' xmlns:ns1='http://schemas.openxmlformats.org/package/2006/metadata/core-properties' " w:xpath="/ns1:coreProperties[1]/ns0:title[1]" w:storeItemID="{6C3C8BC8-F283-45AE-878A-BAB7291924A1}"/>
               <w:text w:multiLine="1"/>
             </w:sdtPr>
+            <w:sdtEndPr/>
             <w:sdtContent>
               <w:p>
                 <w:pPr>
@@ -146,6 +147,7 @@
                 <w:dataBinding w:prefixMappings="xmlns:ns0='http://purl.org/dc/elements/1.1/' xmlns:ns1='http://schemas.openxmlformats.org/package/2006/metadata/core-properties' " w:xpath="/ns1:coreProperties[1]/ns0:subject[1]" w:storeItemID="{6C3C8BC8-F283-45AE-878A-BAB7291924A1}"/>
                 <w:text w:multiLine="1"/>
               </w:sdtPr>
+              <w:sdtEndPr/>
               <w:sdtContent>
                 <w:r>
                   <w:rPr>
@@ -898,7 +900,6 @@
               <w:t xml:space="preserve">) </w:t>
             </w:r>
           </w:p>
-          <w:bookmarkStart w:id="2" w:name="_GoBack"/>
           <w:p>
             <w:pPr>
               <w:spacing w:after="0"/>
@@ -911,83 +912,31 @@
                 <w:szCs w:val="16"/>
               </w:rPr>
             </w:pPr>
-            <w:r>
+            <w:hyperlink r:id="rId14" w:history="1">
+              <w:r>
+                <w:rPr>
+                  <w:rStyle w:val="Hyperlink"/>
+                  <w:rFonts w:eastAsiaTheme="minorHAnsi"/>
+                  <w:bCs/>
+                  <w:sz w:val="16"/>
+                  <w:szCs w:val="16"/>
+                </w:rPr>
+                <w:t>https://github.com/nervousnet/nervousnet-android/tree/master/MobileClients/Android/SampleExtensions/Lightmeter</w:t>
+              </w:r>
+            </w:hyperlink>
+          </w:p>
+          <w:p>
+            <w:pPr>
+              <w:spacing w:after="0"/>
+              <w:ind w:left="1440"/>
               <w:rPr>
                 <w:rFonts w:eastAsiaTheme="minorHAnsi"/>
                 <w:bCs/>
                 <w:sz w:val="16"/>
                 <w:szCs w:val="16"/>
               </w:rPr>
-              <w:fldChar w:fldCharType="begin"/>
-            </w:r>
-            <w:r>
-              <w:rPr>
-                <w:rFonts w:eastAsiaTheme="minorHAnsi"/>
-                <w:bCs/>
-                <w:sz w:val="16"/>
-                <w:szCs w:val="16"/>
-              </w:rPr>
-              <w:instrText xml:space="preserve"> HYPERLINK "</w:instrText>
-            </w:r>
-            <w:r>
-              <w:rPr>
-                <w:rFonts w:eastAsiaTheme="minorHAnsi"/>
-                <w:bCs/>
-                <w:sz w:val="16"/>
-                <w:szCs w:val="16"/>
-              </w:rPr>
-              <w:instrText>https://github.com/nervousnet/nervousnet-android/tree/master/MobileClients/Android/SampleExtensions/Lightmeter</w:instrText>
-            </w:r>
-            <w:r>
-              <w:rPr>
-                <w:rFonts w:eastAsiaTheme="minorHAnsi"/>
-                <w:bCs/>
-                <w:sz w:val="16"/>
-                <w:szCs w:val="16"/>
-              </w:rPr>
-              <w:instrText xml:space="preserve">" </w:instrText>
-            </w:r>
-            <w:r>
-              <w:rPr>
-                <w:rFonts w:eastAsiaTheme="minorHAnsi"/>
-                <w:bCs/>
-                <w:sz w:val="16"/>
-                <w:szCs w:val="16"/>
-              </w:rPr>
-              <w:fldChar w:fldCharType="separate"/>
-            </w:r>
-            <w:r>
-              <w:rPr>
-                <w:rStyle w:val="Hyperlink"/>
-                <w:rFonts w:eastAsiaTheme="minorHAnsi"/>
-                <w:bCs/>
-                <w:sz w:val="16"/>
-                <w:szCs w:val="16"/>
-              </w:rPr>
-              <w:t>https://github.com/nervousnet/nervousnet-android/tree/master/MobileClients/Android/SampleExtensions/Lightmeter</w:t>
-            </w:r>
-            <w:r>
-              <w:rPr>
-                <w:rFonts w:eastAsiaTheme="minorHAnsi"/>
-                <w:bCs/>
-                <w:sz w:val="16"/>
-                <w:szCs w:val="16"/>
-              </w:rPr>
-              <w:fldChar w:fldCharType="end"/>
-            </w:r>
-          </w:p>
-          <w:p>
-            <w:pPr>
-              <w:spacing w:after="0"/>
-              <w:ind w:left="1440"/>
-              <w:rPr>
-                <w:rFonts w:eastAsiaTheme="minorHAnsi"/>
-                <w:bCs/>
-                <w:sz w:val="16"/>
-                <w:szCs w:val="16"/>
-              </w:rPr>
-            </w:pPr>
-            <w:hyperlink r:id="rId14" w:history="1">
+            </w:pPr>
+            <w:hyperlink r:id="rId15" w:history="1">
               <w:r>
                 <w:rPr>
                   <w:rStyle w:val="Hyperlink"/>
@@ -1011,7 +960,7 @@
                 <w:szCs w:val="16"/>
               </w:rPr>
             </w:pPr>
-            <w:hyperlink r:id="rId15" w:history="1">
+            <w:hyperlink r:id="rId16" w:history="1">
               <w:r>
                 <w:rPr>
                   <w:rStyle w:val="Hyperlink"/>
@@ -1024,7 +973,6 @@
               </w:r>
             </w:hyperlink>
           </w:p>
-          <w:bookmarkEnd w:id="2"/>
           <w:p>
             <w:pPr>
               <w:ind w:left="360"/>
@@ -1686,18 +1634,39 @@
           <w:p>
             <w:pPr>
               <w:spacing w:after="0" w:line="240" w:lineRule="auto"/>
-              <w:ind w:left="1080"/>
-              <w:rPr>
+              <w:ind w:left="360"/>
+              <w:jc w:val="center"/>
+              <w:rPr>
+                <w:i/>
                 <w:sz w:val="16"/>
                 <w:szCs w:val="16"/>
               </w:rPr>
             </w:pPr>
-            <w:r>
+            <w:bookmarkStart w:id="2" w:name="_GoBack"/>
+            <w:bookmarkEnd w:id="2"/>
+          </w:p>
+          <w:p>
+            <w:pPr>
+              <w:spacing w:after="0" w:line="240" w:lineRule="auto"/>
+              <w:ind w:left="1080"/>
               <w:rPr>
                 <w:sz w:val="16"/>
                 <w:szCs w:val="16"/>
               </w:rPr>
+            </w:pPr>
+            <w:r>
+              <w:rPr>
+                <w:sz w:val="16"/>
+                <w:szCs w:val="16"/>
+              </w:rPr>
               <w:t>Check JavaDoc for a complete list of APIs.</w:t>
+            </w:r>
+            <w:r>
+              <w:rPr>
+                <w:sz w:val="16"/>
+                <w:szCs w:val="16"/>
+              </w:rPr>
+              <w:t>. NervousnetRemote interface are current supported functions.</w:t>
             </w:r>
           </w:p>
           <w:p>
@@ -1837,7 +1806,7 @@
           <w:szCs w:val="18"/>
         </w:rPr>
       </w:pPr>
-      <w:hyperlink r:id="rId16" w:history="1">
+      <w:hyperlink r:id="rId17" w:history="1">
         <w:r>
           <w:rPr>
             <w:rStyle w:val="Hyperlink"/>
@@ -1919,7 +1888,7 @@
         </w:rPr>
         <w:t xml:space="preserve">LightMeter: </w:t>
       </w:r>
-      <w:hyperlink r:id="rId17" w:history="1">
+      <w:hyperlink r:id="rId18" w:history="1">
         <w:r>
           <w:rPr>
             <w:rStyle w:val="Hyperlink"/>
@@ -1953,7 +1922,7 @@
         </w:rPr>
         <w:t xml:space="preserve">NoiseMeter: </w:t>
       </w:r>
-      <w:hyperlink r:id="rId18" w:history="1">
+      <w:hyperlink r:id="rId19" w:history="1">
         <w:r>
           <w:rPr>
             <w:rStyle w:val="Hyperlink"/>
@@ -1978,7 +1947,7 @@
         </w:rPr>
         <w:t xml:space="preserve">       Accelometer: </w:t>
       </w:r>
-      <w:hyperlink r:id="rId19" w:history="1">
+      <w:hyperlink r:id="rId20" w:history="1">
         <w:r>
           <w:rPr>
             <w:rStyle w:val="Hyperlink"/>
@@ -2003,7 +1972,7 @@
       </w:r>
     </w:p>
     <w:sectPr>
-      <w:footerReference w:type="default" r:id="rId20"/>
+      <w:footerReference w:type="default" r:id="rId21"/>
       <w:pgSz w:w="12240" w:h="15840" w:code="1"/>
       <w:pgMar w:top="397" w:right="624" w:bottom="1440" w:left="567" w:header="576" w:footer="720" w:gutter="0"/>
       <w:pgNumType w:start="1"/>
@@ -2103,6 +2072,7 @@
             <w:dataBinding w:prefixMappings="xmlns:ns0='http://purl.org/dc/elements/1.1/' xmlns:ns1='http://schemas.openxmlformats.org/package/2006/metadata/core-properties' " w:xpath="/ns1:coreProperties[1]/ns0:subject[1]" w:storeItemID="{6C3C8BC8-F283-45AE-878A-BAB7291924A1}"/>
             <w:text w:multiLine="1"/>
           </w:sdtPr>
+          <w:sdtEndPr/>
           <w:sdtContent>
             <w:p>
               <w:pPr>
@@ -3605,6 +3575,7 @@
   <w:style w:type="character" w:default="1" w:styleId="DefaultParagraphFont">
     <w:name w:val="Default Paragraph Font"/>
     <w:uiPriority w:val="1"/>
+    <w:semiHidden/>
     <w:unhideWhenUsed/>
   </w:style>
   <w:style w:type="table" w:default="1" w:styleId="TableNormal">
@@ -4474,6 +4445,7 @@
   <w:style w:type="character" w:default="1" w:styleId="DefaultParagraphFont">
     <w:name w:val="Default Paragraph Font"/>
     <w:uiPriority w:val="1"/>
+    <w:semiHidden/>
     <w:unhideWhenUsed/>
   </w:style>
   <w:style w:type="table" w:default="1" w:styleId="TableNormal">

</xml_diff>

<commit_message>
Updated icons, and changed naming and add Research Paper
</commit_message>
<xml_diff>
--- a/Documents/Technical/Android/How-To_use_nervousnet_android_API.docx
+++ b/Documents/Technical/Android/How-To_use_nervousnet_android_API.docx
@@ -712,6 +712,55 @@
           </w:p>
           <w:p>
             <w:pPr>
+              <w:pStyle w:val="BlockText"/>
+              <w:numPr>
+                <w:ilvl w:val="1"/>
+                <w:numId w:val="14"/>
+              </w:numPr>
+              <w:rPr>
+                <w:sz w:val="18"/>
+                <w:szCs w:val="18"/>
+              </w:rPr>
+            </w:pPr>
+            <w:r>
+              <w:rPr>
+                <w:sz w:val="18"/>
+                <w:szCs w:val="18"/>
+              </w:rPr>
+              <w:t>Click on index.html to launch the API documentation in your browser.</w:t>
+            </w:r>
+          </w:p>
+          <w:p>
+            <w:pPr>
+              <w:pStyle w:val="BlockText"/>
+              <w:numPr>
+                <w:ilvl w:val="1"/>
+                <w:numId w:val="14"/>
+              </w:numPr>
+              <w:rPr>
+                <w:sz w:val="18"/>
+                <w:szCs w:val="18"/>
+              </w:rPr>
+            </w:pPr>
+            <w:r>
+              <w:rPr>
+                <w:sz w:val="18"/>
+                <w:szCs w:val="18"/>
+              </w:rPr>
+              <w:t>NervousnetRemote Interface</w:t>
+            </w:r>
+            <w:r>
+              <w:rPr>
+                <w:sz w:val="18"/>
+                <w:szCs w:val="18"/>
+              </w:rPr>
+              <w:t xml:space="preserve"> lists all API’s that can be used by External Apps.</w:t>
+            </w:r>
+            <w:bookmarkStart w:id="2" w:name="_GoBack"/>
+            <w:bookmarkEnd w:id="2"/>
+          </w:p>
+          <w:p>
+            <w:pPr>
               <w:pStyle w:val="Heading1"/>
               <w:numPr>
                 <w:ilvl w:val="0"/>
@@ -1642,8 +1691,6 @@
                 <w:szCs w:val="16"/>
               </w:rPr>
             </w:pPr>
-            <w:bookmarkStart w:id="2" w:name="_GoBack"/>
-            <w:bookmarkEnd w:id="2"/>
           </w:p>
           <w:p>
             <w:pPr>
@@ -2775,7 +2822,7 @@
   <w:abstractNum w:abstractNumId="9">
     <w:nsid w:val="4BFB109F"/>
     <w:multiLevelType w:val="hybridMultilevel"/>
-    <w:tmpl w:val="BA6687E8"/>
+    <w:tmpl w:val="FE165A1A"/>
     <w:lvl w:ilvl="0" w:tplc="04090001">
       <w:start w:val="1"/>
       <w:numFmt w:val="bullet"/>
@@ -2788,7 +2835,7 @@
         <w:rFonts w:ascii="Symbol" w:hAnsi="Symbol" w:hint="default"/>
       </w:rPr>
     </w:lvl>
-    <w:lvl w:ilvl="1" w:tplc="04090003" w:tentative="1">
+    <w:lvl w:ilvl="1" w:tplc="04090003">
       <w:start w:val="1"/>
       <w:numFmt w:val="bullet"/>
       <w:lvlText w:val="o"/>

</xml_diff>

<commit_message>
update how-to document with Intent code in Step 4
</commit_message>
<xml_diff>
--- a/Documents/Technical/Android/How-To_use_nervousnet_android_API.docx
+++ b/Documents/Technical/Android/How-To_use_nervousnet_android_API.docx
@@ -756,8 +756,6 @@
               </w:rPr>
               <w:t xml:space="preserve"> lists all API’s that can be used by External Apps.</w:t>
             </w:r>
-            <w:bookmarkStart w:id="2" w:name="_GoBack"/>
-            <w:bookmarkEnd w:id="2"/>
           </w:p>
           <w:p>
             <w:pPr>
@@ -1531,22 +1529,75 @@
           <w:p>
             <w:pPr>
               <w:spacing w:after="0" w:line="240" w:lineRule="auto"/>
-              <w:jc w:val="center"/>
+              <w:ind w:left="2160"/>
+              <w:jc w:val="both"/>
               <w:rPr>
                 <w:i/>
                 <w:sz w:val="16"/>
                 <w:szCs w:val="16"/>
               </w:rPr>
             </w:pPr>
+            <w:bookmarkStart w:id="2" w:name="_GoBack"/>
             <w:r>
               <w:rPr>
                 <w:i/>
                 <w:sz w:val="16"/>
                 <w:szCs w:val="16"/>
               </w:rPr>
+              <w:t>Intent it = new Intent();</w:t>
+            </w:r>
+          </w:p>
+          <w:p>
+            <w:pPr>
+              <w:spacing w:after="0" w:line="240" w:lineRule="auto"/>
+              <w:ind w:left="2160"/>
+              <w:jc w:val="both"/>
+              <w:rPr>
+                <w:i/>
+                <w:sz w:val="16"/>
+                <w:szCs w:val="16"/>
+              </w:rPr>
+            </w:pPr>
+            <w:r>
+              <w:rPr>
+                <w:i/>
+                <w:sz w:val="16"/>
+                <w:szCs w:val="16"/>
+              </w:rPr>
+              <w:t>it.setClassName("ch.ethz.coss.nervousnet.hub", "ch.ethz.coss.nervousnet.hub.NervousnetHubApiService");</w:t>
+            </w:r>
+          </w:p>
+          <w:p>
+            <w:pPr>
+              <w:spacing w:after="0" w:line="240" w:lineRule="auto"/>
+              <w:ind w:left="2520"/>
+              <w:jc w:val="both"/>
+              <w:rPr>
+                <w:szCs w:val="20"/>
+              </w:rPr>
+            </w:pPr>
+          </w:p>
+          <w:p>
+            <w:pPr>
+              <w:spacing w:after="0" w:line="240" w:lineRule="auto"/>
+              <w:ind w:left="2160"/>
+              <w:jc w:val="both"/>
+              <w:rPr>
+                <w:i/>
+                <w:sz w:val="16"/>
+                <w:szCs w:val="16"/>
+              </w:rPr>
+            </w:pPr>
+            <w:r>
+              <w:rPr>
+                <w:i/>
+                <w:sz w:val="16"/>
+                <w:szCs w:val="16"/>
+              </w:rPr>
               <w:t>bindService(it, mServiceConnection, 0);</w:t>
             </w:r>
           </w:p>
+          <w:bookmarkEnd w:id="2"/>
           <w:p>
             <w:pPr>
               <w:spacing w:after="0" w:line="240" w:lineRule="auto"/>
@@ -1579,7 +1630,7 @@
           <w:p>
             <w:pPr>
               <w:spacing w:after="0" w:line="240" w:lineRule="auto"/>
-              <w:ind w:left="360"/>
+              <w:ind w:left="720"/>
               <w:rPr>
                 <w:szCs w:val="20"/>
               </w:rPr>
@@ -1588,7 +1639,7 @@
           <w:p>
             <w:pPr>
               <w:spacing w:after="0" w:line="240" w:lineRule="auto"/>
-              <w:ind w:left="360"/>
+              <w:ind w:left="720"/>
               <w:rPr>
                 <w:i/>
                 <w:sz w:val="16"/>
@@ -1625,7 +1676,7 @@
           <w:p>
             <w:pPr>
               <w:spacing w:after="0" w:line="240" w:lineRule="auto"/>
-              <w:ind w:left="1080"/>
+              <w:ind w:left="1440"/>
               <w:rPr>
                 <w:szCs w:val="20"/>
               </w:rPr>
@@ -1654,7 +1705,7 @@
           <w:p>
             <w:pPr>
               <w:spacing w:after="0" w:line="240" w:lineRule="auto"/>
-              <w:ind w:left="360"/>
+              <w:ind w:left="720"/>
               <w:rPr>
                 <w:szCs w:val="20"/>
               </w:rPr>
@@ -1663,7 +1714,7 @@
           <w:p>
             <w:pPr>
               <w:spacing w:after="0" w:line="240" w:lineRule="auto"/>
-              <w:ind w:left="360"/>
+              <w:ind w:left="720"/>
               <w:jc w:val="center"/>
               <w:rPr>
                 <w:i/>
@@ -1683,7 +1734,7 @@
           <w:p>
             <w:pPr>
               <w:spacing w:after="0" w:line="240" w:lineRule="auto"/>
-              <w:ind w:left="360"/>
+              <w:ind w:left="720"/>
               <w:jc w:val="center"/>
               <w:rPr>
                 <w:i/>
@@ -1695,7 +1746,7 @@
           <w:p>
             <w:pPr>
               <w:spacing w:after="0" w:line="240" w:lineRule="auto"/>
-              <w:ind w:left="1080"/>
+              <w:ind w:left="1440"/>
               <w:rPr>
                 <w:sz w:val="16"/>
                 <w:szCs w:val="16"/>
@@ -1719,7 +1770,7 @@
           <w:p>
             <w:pPr>
               <w:spacing w:after="0" w:line="240" w:lineRule="auto"/>
-              <w:ind w:left="360"/>
+              <w:ind w:left="720"/>
               <w:rPr>
                 <w:szCs w:val="20"/>
               </w:rPr>
@@ -1748,15 +1799,16 @@
           <w:p>
             <w:pPr>
               <w:spacing w:after="0" w:line="240" w:lineRule="auto"/>
+              <w:ind w:left="720"/>
+              <w:rPr>
+                <w:szCs w:val="20"/>
+              </w:rPr>
+            </w:pPr>
+          </w:p>
+          <w:p>
+            <w:pPr>
+              <w:spacing w:after="0" w:line="240" w:lineRule="auto"/>
               <w:ind w:left="360"/>
-              <w:rPr>
-                <w:szCs w:val="20"/>
-              </w:rPr>
-            </w:pPr>
-          </w:p>
-          <w:p>
-            <w:pPr>
-              <w:spacing w:after="0" w:line="240" w:lineRule="auto"/>
               <w:jc w:val="center"/>
               <w:rPr>
                 <w:i/>
@@ -2475,7 +2527,7 @@
   <w:abstractNum w:abstractNumId="5">
     <w:nsid w:val="27726D12"/>
     <w:multiLevelType w:val="hybridMultilevel"/>
-    <w:tmpl w:val="E7D8E956"/>
+    <w:tmpl w:val="127445CE"/>
     <w:lvl w:ilvl="0" w:tplc="04090011">
       <w:start w:val="1"/>
       <w:numFmt w:val="decimal"/>
@@ -2485,7 +2537,7 @@
         <w:ind w:left="720" w:hanging="360"/>
       </w:pPr>
     </w:lvl>
-    <w:lvl w:ilvl="1" w:tplc="04090019" w:tentative="1">
+    <w:lvl w:ilvl="1" w:tplc="04090019">
       <w:start w:val="1"/>
       <w:numFmt w:val="lowerLetter"/>
       <w:lvlText w:val="%2."/>
@@ -2734,6 +2786,92 @@
     </w:lvl>
   </w:abstractNum>
   <w:abstractNum w:abstractNumId="8">
+    <w:nsid w:val="3D1B073D"/>
+    <w:multiLevelType w:val="hybridMultilevel"/>
+    <w:tmpl w:val="E7D8E956"/>
+    <w:lvl w:ilvl="0" w:tplc="04090011">
+      <w:start w:val="1"/>
+      <w:numFmt w:val="decimal"/>
+      <w:lvlText w:val="%1)"/>
+      <w:lvlJc w:val="left"/>
+      <w:pPr>
+        <w:ind w:left="720" w:hanging="360"/>
+      </w:pPr>
+    </w:lvl>
+    <w:lvl w:ilvl="1" w:tplc="04090019" w:tentative="1">
+      <w:start w:val="1"/>
+      <w:numFmt w:val="lowerLetter"/>
+      <w:lvlText w:val="%2."/>
+      <w:lvlJc w:val="left"/>
+      <w:pPr>
+        <w:ind w:left="1440" w:hanging="360"/>
+      </w:pPr>
+    </w:lvl>
+    <w:lvl w:ilvl="2" w:tplc="0409001B" w:tentative="1">
+      <w:start w:val="1"/>
+      <w:numFmt w:val="lowerRoman"/>
+      <w:lvlText w:val="%3."/>
+      <w:lvlJc w:val="right"/>
+      <w:pPr>
+        <w:ind w:left="2160" w:hanging="180"/>
+      </w:pPr>
+    </w:lvl>
+    <w:lvl w:ilvl="3" w:tplc="0409000F" w:tentative="1">
+      <w:start w:val="1"/>
+      <w:numFmt w:val="decimal"/>
+      <w:lvlText w:val="%4."/>
+      <w:lvlJc w:val="left"/>
+      <w:pPr>
+        <w:ind w:left="2880" w:hanging="360"/>
+      </w:pPr>
+    </w:lvl>
+    <w:lvl w:ilvl="4" w:tplc="04090019" w:tentative="1">
+      <w:start w:val="1"/>
+      <w:numFmt w:val="lowerLetter"/>
+      <w:lvlText w:val="%5."/>
+      <w:lvlJc w:val="left"/>
+      <w:pPr>
+        <w:ind w:left="3600" w:hanging="360"/>
+      </w:pPr>
+    </w:lvl>
+    <w:lvl w:ilvl="5" w:tplc="0409001B" w:tentative="1">
+      <w:start w:val="1"/>
+      <w:numFmt w:val="lowerRoman"/>
+      <w:lvlText w:val="%6."/>
+      <w:lvlJc w:val="right"/>
+      <w:pPr>
+        <w:ind w:left="4320" w:hanging="180"/>
+      </w:pPr>
+    </w:lvl>
+    <w:lvl w:ilvl="6" w:tplc="0409000F" w:tentative="1">
+      <w:start w:val="1"/>
+      <w:numFmt w:val="decimal"/>
+      <w:lvlText w:val="%7."/>
+      <w:lvlJc w:val="left"/>
+      <w:pPr>
+        <w:ind w:left="5040" w:hanging="360"/>
+      </w:pPr>
+    </w:lvl>
+    <w:lvl w:ilvl="7" w:tplc="04090019" w:tentative="1">
+      <w:start w:val="1"/>
+      <w:numFmt w:val="lowerLetter"/>
+      <w:lvlText w:val="%8."/>
+      <w:lvlJc w:val="left"/>
+      <w:pPr>
+        <w:ind w:left="5760" w:hanging="360"/>
+      </w:pPr>
+    </w:lvl>
+    <w:lvl w:ilvl="8" w:tplc="0409001B" w:tentative="1">
+      <w:start w:val="1"/>
+      <w:numFmt w:val="lowerRoman"/>
+      <w:lvlText w:val="%9."/>
+      <w:lvlJc w:val="right"/>
+      <w:pPr>
+        <w:ind w:left="6480" w:hanging="180"/>
+      </w:pPr>
+    </w:lvl>
+  </w:abstractNum>
+  <w:abstractNum w:abstractNumId="9">
     <w:nsid w:val="40DA393E"/>
     <w:multiLevelType w:val="hybridMultilevel"/>
     <w:tmpl w:val="E7D8E956"/>
@@ -2819,7 +2957,7 @@
       </w:pPr>
     </w:lvl>
   </w:abstractNum>
-  <w:abstractNum w:abstractNumId="9">
+  <w:abstractNum w:abstractNumId="10">
     <w:nsid w:val="4BFB109F"/>
     <w:multiLevelType w:val="hybridMultilevel"/>
     <w:tmpl w:val="FE165A1A"/>
@@ -2932,7 +3070,7 @@
       </w:rPr>
     </w:lvl>
   </w:abstractNum>
-  <w:abstractNum w:abstractNumId="10">
+  <w:abstractNum w:abstractNumId="11">
     <w:nsid w:val="4DF03398"/>
     <w:multiLevelType w:val="hybridMultilevel"/>
     <w:tmpl w:val="E7D8E956"/>
@@ -3018,7 +3156,7 @@
       </w:pPr>
     </w:lvl>
   </w:abstractNum>
-  <w:abstractNum w:abstractNumId="11">
+  <w:abstractNum w:abstractNumId="12">
     <w:nsid w:val="516A233D"/>
     <w:multiLevelType w:val="hybridMultilevel"/>
     <w:tmpl w:val="0488155C"/>
@@ -3104,7 +3242,7 @@
       </w:pPr>
     </w:lvl>
   </w:abstractNum>
-  <w:abstractNum w:abstractNumId="12">
+  <w:abstractNum w:abstractNumId="13">
     <w:nsid w:val="616412E0"/>
     <w:multiLevelType w:val="hybridMultilevel"/>
     <w:tmpl w:val="495CE0F2"/>
@@ -3242,10 +3380,10 @@
     <w:abstractNumId w:val="3"/>
   </w:num>
   <w:num w:numId="9">
-    <w:abstractNumId w:val="12"/>
+    <w:abstractNumId w:val="13"/>
   </w:num>
   <w:num w:numId="10">
-    <w:abstractNumId w:val="11"/>
+    <w:abstractNumId w:val="12"/>
   </w:num>
   <w:num w:numId="11">
     <w:abstractNumId w:val="7"/>
@@ -3254,10 +3392,10 @@
     <w:abstractNumId w:val="6"/>
   </w:num>
   <w:num w:numId="13">
-    <w:abstractNumId w:val="10"/>
+    <w:abstractNumId w:val="11"/>
   </w:num>
   <w:num w:numId="14">
-    <w:abstractNumId w:val="9"/>
+    <w:abstractNumId w:val="10"/>
   </w:num>
   <w:num w:numId="15">
     <w:abstractNumId w:val="5"/>
@@ -3266,6 +3404,9 @@
     <w:abstractNumId w:val="4"/>
   </w:num>
   <w:num w:numId="17">
+    <w:abstractNumId w:val="9"/>
+  </w:num>
+  <w:num w:numId="18">
     <w:abstractNumId w:val="8"/>
   </w:num>
 </w:numbering>

</xml_diff>

<commit_message>
Updated How to build Axons document
</commit_message>
<xml_diff>
--- a/Documents/Technical/Android/How-To_use_nervousnet_android_API.docx
+++ b/Documents/Technical/Android/How-To_use_nervousnet_android_API.docx
@@ -78,7 +78,6 @@
               <w:dataBinding w:prefixMappings="xmlns:ns0='http://purl.org/dc/elements/1.1/' xmlns:ns1='http://schemas.openxmlformats.org/package/2006/metadata/core-properties' " w:xpath="/ns1:coreProperties[1]/ns0:title[1]" w:storeItemID="{6C3C8BC8-F283-45AE-878A-BAB7291924A1}"/>
               <w:text w:multiLine="1"/>
             </w:sdtPr>
-            <w:sdtEndPr/>
             <w:sdtContent>
               <w:p>
                 <w:pPr>
@@ -147,7 +146,6 @@
                 <w:dataBinding w:prefixMappings="xmlns:ns0='http://purl.org/dc/elements/1.1/' xmlns:ns1='http://schemas.openxmlformats.org/package/2006/metadata/core-properties' " w:xpath="/ns1:coreProperties[1]/ns0:subject[1]" w:storeItemID="{6C3C8BC8-F283-45AE-878A-BAB7291924A1}"/>
                 <w:text w:multiLine="1"/>
               </w:sdtPr>
-              <w:sdtEndPr/>
               <w:sdtContent>
                 <w:r>
                   <w:rPr>
@@ -258,8 +256,8 @@
                 <w:b/>
               </w:rPr>
             </w:pPr>
-            <w:bookmarkStart w:id="0" w:name="_Toc261004494"/>
-            <w:bookmarkStart w:id="1" w:name="_Toc261004492"/>
+            <w:bookmarkStart w:id="0" w:name="_Toc261004492"/>
+            <w:bookmarkStart w:id="1" w:name="_Toc261004494"/>
             <w:r>
               <w:rPr>
                 <w:b/>
@@ -808,12 +806,6 @@
           </w:p>
           <w:p>
             <w:pPr>
-              <w:spacing w:after="120"/>
-              <w:ind w:left="720"/>
-            </w:pPr>
-          </w:p>
-          <w:p>
-            <w:pPr>
               <w:pStyle w:val="ListParagraph"/>
               <w:numPr>
                 <w:ilvl w:val="0"/>
@@ -1070,63 +1062,366 @@
               <w:t>nervousnetLIB</w:t>
             </w:r>
             <w:r>
-              <w:t xml:space="preserve"> project as a library project of your base project.</w:t>
+              <w:t xml:space="preserve"> project as a library project of your </w:t>
+            </w:r>
+            <w:r>
+              <w:t>Android</w:t>
+            </w:r>
+            <w:r>
+              <w:t xml:space="preserve"> project.</w:t>
+            </w:r>
+            <w:r>
+              <w:t xml:space="preserve"> </w:t>
+            </w:r>
+          </w:p>
+          <w:p>
+            <w:pPr>
+              <w:ind w:left="1080"/>
+            </w:pPr>
+            <w:r>
+              <w:t>In Android Studio,:</w:t>
             </w:r>
           </w:p>
           <w:p>
             <w:pPr>
               <w:pStyle w:val="ListParagraph"/>
               <w:numPr>
-                <w:ilvl w:val="0"/>
-                <w:numId w:val="15"/>
+                <w:ilvl w:val="2"/>
+                <w:numId w:val="16"/>
               </w:numPr>
-              <w:spacing w:after="120"/>
-              <w:ind w:left="1080"/>
             </w:pPr>
             <w:r>
-              <w:t>Declare an</w:t>
-            </w:r>
-            <w:r>
-              <w:t xml:space="preserve"> instance of the </w:t>
-            </w:r>
-            <w:r>
-              <w:rPr>
-                <w:b/>
-                <w:i/>
-              </w:rPr>
-              <w:t>NervousnetRemote</w:t>
-            </w:r>
-            <w:r>
-              <w:t xml:space="preserve"> Interface</w:t>
+              <w:t>build.gradle (Project) add:</w:t>
             </w:r>
           </w:p>
           <w:p>
             <w:pPr>
-              <w:ind w:left="1800"/>
-              <w:rPr>
-                <w:i/>
-                <w:sz w:val="16"/>
-                <w:szCs w:val="16"/>
+              <w:shd w:val="clear" w:color="auto" w:fill="FFFFFF"/>
+              <w:tabs>
+                <w:tab w:val="left" w:pos="916"/>
+                <w:tab w:val="left" w:pos="1832"/>
+                <w:tab w:val="left" w:pos="2748"/>
+                <w:tab w:val="left" w:pos="3664"/>
+                <w:tab w:val="left" w:pos="4580"/>
+                <w:tab w:val="left" w:pos="5496"/>
+                <w:tab w:val="left" w:pos="6412"/>
+                <w:tab w:val="left" w:pos="7328"/>
+                <w:tab w:val="left" w:pos="8244"/>
+                <w:tab w:val="left" w:pos="9160"/>
+                <w:tab w:val="left" w:pos="10076"/>
+                <w:tab w:val="left" w:pos="10992"/>
+                <w:tab w:val="left" w:pos="11908"/>
+                <w:tab w:val="left" w:pos="12824"/>
+                <w:tab w:val="left" w:pos="13740"/>
+                <w:tab w:val="left" w:pos="14656"/>
+              </w:tabs>
+              <w:spacing w:after="0" w:line="240" w:lineRule="auto"/>
+              <w:ind w:left="2880"/>
+              <w:rPr>
+                <w:rFonts w:ascii="Menlo" w:hAnsi="Menlo" w:cs="Courier"/>
+                <w:color w:val="000000"/>
+                <w:sz w:val="18"/>
+                <w:szCs w:val="18"/>
               </w:rPr>
             </w:pPr>
             <w:r>
               <w:rPr>
+                <w:rFonts w:ascii="Menlo" w:hAnsi="Menlo" w:cs="Courier"/>
+                <w:color w:val="000000"/>
+                <w:sz w:val="18"/>
+                <w:szCs w:val="18"/>
+                <w:highlight w:val="lightGray"/>
+              </w:rPr>
+              <w:t>repositories {</w:t>
+            </w:r>
+            <w:r>
+              <w:rPr>
+                <w:rFonts w:ascii="Menlo" w:hAnsi="Menlo" w:cs="Courier"/>
+                <w:color w:val="000000"/>
+                <w:sz w:val="18"/>
+                <w:szCs w:val="18"/>
+                <w:highlight w:val="lightGray"/>
+              </w:rPr>
+              <w:br/>
+              <w:t xml:space="preserve">    jcenter()</w:t>
+            </w:r>
+            <w:r>
+              <w:rPr>
+                <w:rFonts w:ascii="Menlo" w:hAnsi="Menlo" w:cs="Courier"/>
+                <w:color w:val="000000"/>
+                <w:sz w:val="18"/>
+                <w:szCs w:val="18"/>
+                <w:highlight w:val="lightGray"/>
+              </w:rPr>
+              <w:br/>
+              <w:t>}</w:t>
+            </w:r>
+          </w:p>
+          <w:p>
+            <w:pPr>
+              <w:shd w:val="clear" w:color="auto" w:fill="FFFFFF"/>
+              <w:tabs>
+                <w:tab w:val="left" w:pos="916"/>
+                <w:tab w:val="left" w:pos="1832"/>
+                <w:tab w:val="left" w:pos="2748"/>
+                <w:tab w:val="left" w:pos="3664"/>
+                <w:tab w:val="left" w:pos="4580"/>
+                <w:tab w:val="left" w:pos="5496"/>
+                <w:tab w:val="left" w:pos="6412"/>
+                <w:tab w:val="left" w:pos="7328"/>
+                <w:tab w:val="left" w:pos="8244"/>
+                <w:tab w:val="left" w:pos="9160"/>
+                <w:tab w:val="left" w:pos="10076"/>
+                <w:tab w:val="left" w:pos="10992"/>
+                <w:tab w:val="left" w:pos="11908"/>
+                <w:tab w:val="left" w:pos="12824"/>
+                <w:tab w:val="left" w:pos="13740"/>
+                <w:tab w:val="left" w:pos="14656"/>
+              </w:tabs>
+              <w:spacing w:after="0" w:line="240" w:lineRule="auto"/>
+              <w:ind w:left="2880"/>
+              <w:rPr>
+                <w:rFonts w:ascii="Menlo" w:hAnsi="Menlo" w:cs="Courier"/>
+                <w:color w:val="000000"/>
+                <w:sz w:val="18"/>
+                <w:szCs w:val="18"/>
+              </w:rPr>
+            </w:pPr>
+          </w:p>
+          <w:p>
+            <w:pPr>
+              <w:shd w:val="clear" w:color="auto" w:fill="FFFFFF"/>
+              <w:tabs>
+                <w:tab w:val="left" w:pos="916"/>
+                <w:tab w:val="left" w:pos="1832"/>
+                <w:tab w:val="left" w:pos="2748"/>
+                <w:tab w:val="left" w:pos="3664"/>
+                <w:tab w:val="left" w:pos="4580"/>
+                <w:tab w:val="left" w:pos="5496"/>
+                <w:tab w:val="left" w:pos="6412"/>
+                <w:tab w:val="left" w:pos="7328"/>
+                <w:tab w:val="left" w:pos="8244"/>
+                <w:tab w:val="left" w:pos="9160"/>
+                <w:tab w:val="left" w:pos="10076"/>
+                <w:tab w:val="left" w:pos="10992"/>
+                <w:tab w:val="left" w:pos="11908"/>
+                <w:tab w:val="left" w:pos="12824"/>
+                <w:tab w:val="left" w:pos="13740"/>
+                <w:tab w:val="left" w:pos="14656"/>
+              </w:tabs>
+              <w:spacing w:after="0" w:line="240" w:lineRule="auto"/>
+              <w:ind w:left="2880"/>
+              <w:rPr>
+                <w:rFonts w:ascii="Menlo" w:hAnsi="Menlo" w:cs="Courier"/>
+                <w:color w:val="000000"/>
+                <w:sz w:val="18"/>
+                <w:szCs w:val="18"/>
+              </w:rPr>
+            </w:pPr>
+          </w:p>
+          <w:p>
+            <w:pPr>
+              <w:pStyle w:val="ListParagraph"/>
+              <w:numPr>
+                <w:ilvl w:val="2"/>
+                <w:numId w:val="16"/>
+              </w:numPr>
+              <w:rPr>
+                <w:color w:val="auto"/>
+              </w:rPr>
+            </w:pPr>
+            <w:r>
+              <w:t>build.gradle (Module) add:</w:t>
+            </w:r>
+            <w:r>
+              <w:rPr>
+                <w:color w:val="auto"/>
+              </w:rPr>
+              <w:t xml:space="preserve"> </w:t>
+            </w:r>
+          </w:p>
+          <w:p>
+            <w:pPr>
+              <w:shd w:val="clear" w:color="auto" w:fill="FFFFFF"/>
+              <w:tabs>
+                <w:tab w:val="left" w:pos="916"/>
+                <w:tab w:val="left" w:pos="1832"/>
+                <w:tab w:val="left" w:pos="2748"/>
+                <w:tab w:val="left" w:pos="3664"/>
+                <w:tab w:val="left" w:pos="4580"/>
+                <w:tab w:val="left" w:pos="5496"/>
+                <w:tab w:val="left" w:pos="6412"/>
+                <w:tab w:val="left" w:pos="7328"/>
+                <w:tab w:val="left" w:pos="8244"/>
+                <w:tab w:val="left" w:pos="9160"/>
+                <w:tab w:val="left" w:pos="10076"/>
+                <w:tab w:val="left" w:pos="10992"/>
+                <w:tab w:val="left" w:pos="11908"/>
+                <w:tab w:val="left" w:pos="12824"/>
+                <w:tab w:val="left" w:pos="13740"/>
+                <w:tab w:val="left" w:pos="14656"/>
+              </w:tabs>
+              <w:spacing w:after="0" w:line="240" w:lineRule="auto"/>
+              <w:ind w:left="2880"/>
+              <w:rPr>
+                <w:rFonts w:ascii="Menlo" w:hAnsi="Menlo" w:cs="Courier"/>
                 <w:b/>
                 <w:bCs/>
-                <w:i/>
-                <w:sz w:val="16"/>
-                <w:szCs w:val="16"/>
-              </w:rPr>
-              <w:t>protected</w:t>
-            </w:r>
-            <w:r>
-              <w:rPr>
-                <w:i/>
-                <w:sz w:val="16"/>
-                <w:szCs w:val="16"/>
-              </w:rPr>
-              <w:t xml:space="preserve"> NervousnetRemote mService</w:t>
-            </w:r>
+                <w:color w:val="auto"/>
+                <w:sz w:val="18"/>
+                <w:szCs w:val="18"/>
+                <w:highlight w:val="lightGray"/>
+              </w:rPr>
+            </w:pPr>
+            <w:r>
+              <w:rPr>
+                <w:rFonts w:ascii="Menlo" w:hAnsi="Menlo" w:cs="Courier"/>
+                <w:color w:val="auto"/>
+                <w:sz w:val="18"/>
+                <w:szCs w:val="18"/>
+                <w:highlight w:val="lightGray"/>
+              </w:rPr>
+              <w:t>dependencies {</w:t>
+            </w:r>
+            <w:r>
+              <w:rPr>
+                <w:rFonts w:ascii="Menlo" w:hAnsi="Menlo" w:cs="Courier"/>
+                <w:b/>
+                <w:bCs/>
+                <w:color w:val="auto"/>
+                <w:sz w:val="18"/>
+                <w:szCs w:val="18"/>
+                <w:highlight w:val="lightGray"/>
+              </w:rPr>
+              <w:br/>
+              <w:t xml:space="preserve">    </w:t>
+            </w:r>
+            <w:r>
+              <w:rPr>
+                <w:rFonts w:ascii="Menlo" w:hAnsi="Menlo" w:cs="Courier"/>
+                <w:color w:val="auto"/>
+                <w:sz w:val="18"/>
+                <w:szCs w:val="18"/>
+                <w:highlight w:val="lightGray"/>
+              </w:rPr>
+              <w:t xml:space="preserve">compile </w:t>
+            </w:r>
+            <w:r>
+              <w:rPr>
+                <w:rFonts w:ascii="Menlo" w:hAnsi="Menlo" w:cs="Courier"/>
+                <w:b/>
+                <w:bCs/>
+                <w:color w:val="auto"/>
+                <w:sz w:val="18"/>
+                <w:szCs w:val="18"/>
+                <w:highlight w:val="lightGray"/>
+              </w:rPr>
+              <w:t>'ch.ethz.coss.nervousnet:nervousnetLIB:0.7.35'</w:t>
+            </w:r>
+          </w:p>
+          <w:p>
+            <w:pPr>
+              <w:shd w:val="clear" w:color="auto" w:fill="FFFFFF"/>
+              <w:tabs>
+                <w:tab w:val="left" w:pos="916"/>
+                <w:tab w:val="left" w:pos="1832"/>
+                <w:tab w:val="left" w:pos="2748"/>
+                <w:tab w:val="left" w:pos="3664"/>
+                <w:tab w:val="left" w:pos="4580"/>
+                <w:tab w:val="left" w:pos="5496"/>
+                <w:tab w:val="left" w:pos="6412"/>
+                <w:tab w:val="left" w:pos="7328"/>
+                <w:tab w:val="left" w:pos="8244"/>
+                <w:tab w:val="left" w:pos="9160"/>
+                <w:tab w:val="left" w:pos="10076"/>
+                <w:tab w:val="left" w:pos="10992"/>
+                <w:tab w:val="left" w:pos="11908"/>
+                <w:tab w:val="left" w:pos="12824"/>
+                <w:tab w:val="left" w:pos="13740"/>
+                <w:tab w:val="left" w:pos="14656"/>
+              </w:tabs>
+              <w:spacing w:after="0" w:line="240" w:lineRule="auto"/>
+              <w:ind w:left="2880"/>
+              <w:rPr>
+                <w:rFonts w:ascii="Menlo" w:hAnsi="Menlo" w:cs="Courier"/>
+                <w:color w:val="auto"/>
+                <w:sz w:val="18"/>
+                <w:szCs w:val="18"/>
+              </w:rPr>
+            </w:pPr>
+            <w:r>
+              <w:rPr>
+                <w:rFonts w:ascii="Menlo" w:hAnsi="Menlo" w:cs="Courier"/>
+                <w:b/>
+                <w:bCs/>
+                <w:color w:val="auto"/>
+                <w:sz w:val="18"/>
+                <w:szCs w:val="18"/>
+                <w:highlight w:val="lightGray"/>
+              </w:rPr>
+              <w:t>}</w:t>
+            </w:r>
+          </w:p>
+          <w:p>
+            <w:pPr>
+              <w:ind w:left="1080"/>
+            </w:pPr>
+          </w:p>
+          <w:p>
+            <w:pPr>
+              <w:ind w:left="1080"/>
+            </w:pPr>
+            <w:r>
+              <w:t>**The latest version of the nervousnetLIB can be found at:</w:t>
+            </w:r>
+            <w:r>
+              <w:t xml:space="preserve"> </w:t>
+            </w:r>
+          </w:p>
+          <w:p>
+            <w:pPr>
+              <w:ind w:left="1080"/>
+            </w:pPr>
+            <w:hyperlink r:id="rId17" w:history="1">
+              <w:r>
+                <w:rPr>
+                  <w:rStyle w:val="Hyperlink"/>
+                </w:rPr>
+                <w:t>http://jcenter.bintray.com/ch/ethz/coss/nervousnet/nervousnetLIB/</w:t>
+              </w:r>
+            </w:hyperlink>
+          </w:p>
+          <w:p>
+            <w:pPr>
+              <w:ind w:left="1080"/>
+            </w:pPr>
+            <w:hyperlink r:id="rId18" w:history="1">
+              <w:r>
+                <w:rPr>
+                  <w:rStyle w:val="Hyperlink"/>
+                </w:rPr>
+                <w:t>https://bintray.com/ppulikal/maven/nervo</w:t>
+              </w:r>
+              <w:r>
+                <w:rPr>
+                  <w:rStyle w:val="Hyperlink"/>
+                </w:rPr>
+                <w:t>u</w:t>
+              </w:r>
+              <w:r>
+                <w:rPr>
+                  <w:rStyle w:val="Hyperlink"/>
+                </w:rPr>
+                <w:t>snetLIB/</w:t>
+              </w:r>
+            </w:hyperlink>
+          </w:p>
+          <w:p>
+            <w:pPr>
+              <w:ind w:left="1080"/>
+            </w:pPr>
+            <w:bookmarkStart w:id="2" w:name="_GoBack"/>
+            <w:bookmarkEnd w:id="2"/>
           </w:p>
           <w:p>
             <w:pPr>
@@ -1144,365 +1439,137 @@
               <w:rPr>
                 <w:szCs w:val="20"/>
               </w:rPr>
-              <w:t xml:space="preserve">Implement </w:t>
-            </w:r>
-            <w:r>
-              <w:rPr>
-                <w:b/>
-                <w:i/>
-                <w:szCs w:val="20"/>
-              </w:rPr>
-              <w:t>ServiceConnection</w:t>
-            </w:r>
-            <w:r>
-              <w:rPr>
-                <w:szCs w:val="20"/>
-              </w:rPr>
-              <w:t>.</w:t>
+              <w:t>In the manifest file of your Android project define the Nervousnet Permissions:</w:t>
             </w:r>
           </w:p>
           <w:p>
             <w:pPr>
+              <w:shd w:val="clear" w:color="auto" w:fill="FFFFFF"/>
+              <w:tabs>
+                <w:tab w:val="left" w:pos="916"/>
+                <w:tab w:val="left" w:pos="1832"/>
+                <w:tab w:val="left" w:pos="2748"/>
+                <w:tab w:val="left" w:pos="3664"/>
+                <w:tab w:val="left" w:pos="4580"/>
+                <w:tab w:val="left" w:pos="5496"/>
+                <w:tab w:val="left" w:pos="6412"/>
+                <w:tab w:val="left" w:pos="7328"/>
+                <w:tab w:val="left" w:pos="8244"/>
+                <w:tab w:val="left" w:pos="9160"/>
+                <w:tab w:val="left" w:pos="10076"/>
+                <w:tab w:val="left" w:pos="10992"/>
+                <w:tab w:val="left" w:pos="11908"/>
+                <w:tab w:val="left" w:pos="12824"/>
+                <w:tab w:val="left" w:pos="13740"/>
+                <w:tab w:val="left" w:pos="14656"/>
+              </w:tabs>
               <w:spacing w:after="0" w:line="240" w:lineRule="auto"/>
-              <w:ind w:left="717"/>
-              <w:rPr>
-                <w:szCs w:val="20"/>
+              <w:ind w:left="1440"/>
+              <w:rPr>
+                <w:rFonts w:ascii="Menlo" w:hAnsi="Menlo" w:cs="Courier"/>
+                <w:color w:val="000000"/>
+                <w:sz w:val="18"/>
+                <w:szCs w:val="18"/>
               </w:rPr>
             </w:pPr>
             <w:r>
               <w:rPr>
-                <w:szCs w:val="20"/>
-              </w:rPr>
-              <w:tab/>
-            </w:r>
-            <w:r>
-              <w:rPr>
-                <w:i/>
-                <w:sz w:val="16"/>
-                <w:szCs w:val="16"/>
-              </w:rPr>
-              <w:t>private ServiceConnection mServiceConnection;</w:t>
+                <w:rFonts w:ascii="Menlo" w:hAnsi="Menlo" w:cs="Courier"/>
+                <w:color w:val="000000"/>
+                <w:sz w:val="18"/>
+                <w:szCs w:val="18"/>
+              </w:rPr>
+              <w:t>&lt;</w:t>
+            </w:r>
+            <w:r>
+              <w:rPr>
+                <w:rFonts w:ascii="Menlo" w:hAnsi="Menlo" w:cs="Courier"/>
+                <w:b/>
+                <w:bCs/>
+                <w:color w:val="000080"/>
+                <w:sz w:val="18"/>
+                <w:szCs w:val="18"/>
+              </w:rPr>
+              <w:t xml:space="preserve">uses-permission </w:t>
+            </w:r>
+            <w:r>
+              <w:rPr>
+                <w:rFonts w:ascii="Menlo" w:hAnsi="Menlo" w:cs="Courier"/>
+                <w:b/>
+                <w:bCs/>
+                <w:color w:val="660E7A"/>
+                <w:sz w:val="18"/>
+                <w:szCs w:val="18"/>
+              </w:rPr>
+              <w:t>android</w:t>
+            </w:r>
+            <w:r>
+              <w:rPr>
+                <w:rFonts w:ascii="Menlo" w:hAnsi="Menlo" w:cs="Courier"/>
+                <w:b/>
+                <w:bCs/>
+                <w:color w:val="0000FF"/>
+                <w:sz w:val="18"/>
+                <w:szCs w:val="18"/>
+              </w:rPr>
+              <w:t>:name=</w:t>
+            </w:r>
+            <w:r>
+              <w:rPr>
+                <w:rFonts w:ascii="Menlo" w:hAnsi="Menlo" w:cs="Courier"/>
+                <w:b/>
+                <w:bCs/>
+                <w:color w:val="008000"/>
+                <w:sz w:val="18"/>
+                <w:szCs w:val="18"/>
+              </w:rPr>
+              <w:t xml:space="preserve">"ch.ethz.coss.nervousnet.hub.BIND_PERM" </w:t>
+            </w:r>
+            <w:r>
+              <w:rPr>
+                <w:rFonts w:ascii="Menlo" w:hAnsi="Menlo" w:cs="Courier"/>
+                <w:color w:val="000000"/>
+                <w:sz w:val="18"/>
+                <w:szCs w:val="18"/>
+              </w:rPr>
+              <w:t>/&gt;</w:t>
             </w:r>
           </w:p>
           <w:p>
             <w:pPr>
+              <w:shd w:val="clear" w:color="auto" w:fill="FFFFFF"/>
+              <w:tabs>
+                <w:tab w:val="left" w:pos="916"/>
+                <w:tab w:val="left" w:pos="1832"/>
+                <w:tab w:val="left" w:pos="2748"/>
+                <w:tab w:val="left" w:pos="3664"/>
+                <w:tab w:val="left" w:pos="4580"/>
+                <w:tab w:val="left" w:pos="5496"/>
+                <w:tab w:val="left" w:pos="6412"/>
+                <w:tab w:val="left" w:pos="7328"/>
+                <w:tab w:val="left" w:pos="8244"/>
+                <w:tab w:val="left" w:pos="9160"/>
+                <w:tab w:val="left" w:pos="10076"/>
+                <w:tab w:val="left" w:pos="10992"/>
+                <w:tab w:val="left" w:pos="11908"/>
+                <w:tab w:val="left" w:pos="12824"/>
+                <w:tab w:val="left" w:pos="13740"/>
+                <w:tab w:val="left" w:pos="14656"/>
+              </w:tabs>
               <w:spacing w:after="0" w:line="240" w:lineRule="auto"/>
-              <w:ind w:left="1080"/>
-              <w:rPr>
-                <w:i/>
-                <w:sz w:val="16"/>
-                <w:szCs w:val="16"/>
-              </w:rPr>
-            </w:pPr>
-            <w:r>
-              <w:rPr>
-                <w:i/>
-                <w:sz w:val="16"/>
-                <w:szCs w:val="16"/>
-              </w:rPr>
-              <w:t xml:space="preserve">mServiceConnection = </w:t>
-            </w:r>
-            <w:r>
-              <w:rPr>
-                <w:b/>
-                <w:bCs/>
-                <w:i/>
-                <w:sz w:val="16"/>
-                <w:szCs w:val="16"/>
-              </w:rPr>
-              <w:t>new</w:t>
-            </w:r>
-            <w:r>
-              <w:rPr>
-                <w:i/>
-                <w:sz w:val="16"/>
-                <w:szCs w:val="16"/>
-              </w:rPr>
-              <w:t xml:space="preserve"> ServiceConnection() {</w:t>
-            </w:r>
-          </w:p>
-          <w:p>
-            <w:pPr>
-              <w:spacing w:after="0" w:line="240" w:lineRule="auto"/>
-              <w:ind w:left="717"/>
-              <w:rPr>
-                <w:i/>
-                <w:sz w:val="16"/>
-                <w:szCs w:val="16"/>
+              <w:ind w:left="1440"/>
+              <w:rPr>
+                <w:rFonts w:ascii="Menlo" w:hAnsi="Menlo" w:cs="Courier"/>
+                <w:color w:val="000000"/>
+                <w:sz w:val="18"/>
+                <w:szCs w:val="18"/>
               </w:rPr>
             </w:pPr>
           </w:p>
           <w:p>
             <w:pPr>
-              <w:spacing w:after="0" w:line="240" w:lineRule="auto"/>
-              <w:ind w:left="1080"/>
-              <w:rPr>
-                <w:i/>
-                <w:sz w:val="16"/>
-                <w:szCs w:val="16"/>
-              </w:rPr>
-            </w:pPr>
-            <w:r>
-              <w:rPr>
-                <w:i/>
-                <w:sz w:val="16"/>
-                <w:szCs w:val="16"/>
-              </w:rPr>
-              <w:t>@Override</w:t>
-            </w:r>
-          </w:p>
-          <w:p>
-            <w:pPr>
-              <w:spacing w:after="0" w:line="240" w:lineRule="auto"/>
-              <w:ind w:left="1080"/>
-              <w:rPr>
-                <w:i/>
-                <w:sz w:val="16"/>
-                <w:szCs w:val="16"/>
-              </w:rPr>
-            </w:pPr>
-            <w:r>
-              <w:rPr>
-                <w:b/>
-                <w:bCs/>
-                <w:i/>
-                <w:sz w:val="16"/>
-                <w:szCs w:val="16"/>
-              </w:rPr>
-              <w:t>public</w:t>
-            </w:r>
-            <w:r>
-              <w:rPr>
-                <w:i/>
-                <w:sz w:val="16"/>
-                <w:szCs w:val="16"/>
-              </w:rPr>
-              <w:t xml:space="preserve"> </w:t>
-            </w:r>
-            <w:r>
-              <w:rPr>
-                <w:b/>
-                <w:bCs/>
-                <w:i/>
-                <w:sz w:val="16"/>
-                <w:szCs w:val="16"/>
-              </w:rPr>
-              <w:t>void</w:t>
-            </w:r>
-            <w:r>
-              <w:rPr>
-                <w:i/>
-                <w:sz w:val="16"/>
-                <w:szCs w:val="16"/>
-              </w:rPr>
-              <w:t xml:space="preserve"> onServiceDisconnected(ComponentName name) {</w:t>
-            </w:r>
-          </w:p>
-          <w:p>
-            <w:pPr>
-              <w:spacing w:after="0" w:line="240" w:lineRule="auto"/>
-              <w:ind w:left="1800"/>
-              <w:rPr>
-                <w:i/>
-                <w:sz w:val="16"/>
-                <w:szCs w:val="16"/>
-              </w:rPr>
-            </w:pPr>
-            <w:r>
-              <w:rPr>
-                <w:i/>
-                <w:sz w:val="16"/>
-                <w:szCs w:val="16"/>
-              </w:rPr>
-              <w:t>mService = null;</w:t>
-            </w:r>
-          </w:p>
-          <w:p>
-            <w:pPr>
-              <w:spacing w:after="0" w:line="240" w:lineRule="auto"/>
-              <w:ind w:left="1800"/>
-              <w:rPr>
-                <w:i/>
-                <w:sz w:val="16"/>
-                <w:szCs w:val="16"/>
-              </w:rPr>
-            </w:pPr>
-            <w:r>
-              <w:rPr>
-                <w:i/>
-                <w:sz w:val="16"/>
-                <w:szCs w:val="16"/>
-              </w:rPr>
-              <w:t>mServiceConnection = null;</w:t>
-            </w:r>
-          </w:p>
-          <w:p>
-            <w:pPr>
-              <w:spacing w:after="0" w:line="240" w:lineRule="auto"/>
-              <w:ind w:left="1800"/>
-              <w:rPr>
-                <w:b/>
-                <w:bCs/>
-                <w:i/>
-                <w:sz w:val="16"/>
-                <w:szCs w:val="16"/>
-              </w:rPr>
-            </w:pPr>
-            <w:r>
-              <w:rPr>
-                <w:b/>
-                <w:bCs/>
-                <w:i/>
-                <w:sz w:val="16"/>
-                <w:szCs w:val="16"/>
-              </w:rPr>
-              <w:t>}</w:t>
-            </w:r>
-          </w:p>
-          <w:p>
-            <w:pPr>
-              <w:spacing w:after="0" w:line="240" w:lineRule="auto"/>
-              <w:ind w:left="1800"/>
-              <w:rPr>
-                <w:i/>
-                <w:sz w:val="16"/>
-                <w:szCs w:val="16"/>
-              </w:rPr>
-            </w:pPr>
-          </w:p>
-          <w:p>
-            <w:pPr>
-              <w:spacing w:after="0" w:line="240" w:lineRule="auto"/>
-              <w:ind w:left="1080"/>
-              <w:rPr>
-                <w:i/>
-                <w:sz w:val="16"/>
-                <w:szCs w:val="16"/>
-              </w:rPr>
-            </w:pPr>
-            <w:r>
-              <w:rPr>
-                <w:i/>
-                <w:sz w:val="16"/>
-                <w:szCs w:val="16"/>
-              </w:rPr>
-              <w:t>@Override</w:t>
-            </w:r>
-          </w:p>
-          <w:p>
-            <w:pPr>
-              <w:spacing w:after="0" w:line="240" w:lineRule="auto"/>
-              <w:ind w:left="1080"/>
-              <w:rPr>
-                <w:i/>
-                <w:sz w:val="16"/>
-                <w:szCs w:val="16"/>
-              </w:rPr>
-            </w:pPr>
-            <w:r>
-              <w:rPr>
-                <w:i/>
-                <w:sz w:val="16"/>
-                <w:szCs w:val="16"/>
-              </w:rPr>
-              <w:t>public void onServiceConnected(ComponentName name, IBinder service) {</w:t>
-            </w:r>
-          </w:p>
-          <w:p>
-            <w:pPr>
-              <w:spacing w:after="0" w:line="240" w:lineRule="auto"/>
-              <w:ind w:left="1800"/>
-              <w:rPr>
-                <w:i/>
-                <w:sz w:val="16"/>
-                <w:szCs w:val="16"/>
-              </w:rPr>
-            </w:pPr>
-            <w:r>
-              <w:rPr>
-                <w:i/>
-                <w:sz w:val="16"/>
-                <w:szCs w:val="16"/>
-              </w:rPr>
-              <w:t xml:space="preserve">mService = NervousnetRemote.Stub.asInterface(service); </w:t>
-            </w:r>
-            <w:r>
-              <w:rPr>
-                <w:b/>
-                <w:sz w:val="16"/>
-                <w:szCs w:val="16"/>
-              </w:rPr>
-              <w:t>//Step 5</w:t>
-            </w:r>
-          </w:p>
-          <w:p>
-            <w:pPr>
-              <w:spacing w:after="0" w:line="240" w:lineRule="auto"/>
-              <w:ind w:left="1800"/>
-              <w:rPr>
-                <w:i/>
-                <w:sz w:val="16"/>
-                <w:szCs w:val="16"/>
-              </w:rPr>
-            </w:pPr>
-            <w:r>
-              <w:rPr>
-                <w:i/>
-                <w:sz w:val="16"/>
-                <w:szCs w:val="16"/>
-              </w:rPr>
-              <w:t>}</w:t>
-            </w:r>
-          </w:p>
-          <w:p>
-            <w:pPr>
-              <w:spacing w:after="0" w:line="240" w:lineRule="auto"/>
-              <w:ind w:left="1080"/>
-              <w:rPr>
-                <w:i/>
-                <w:sz w:val="16"/>
-                <w:szCs w:val="16"/>
-              </w:rPr>
-            </w:pPr>
-            <w:r>
-              <w:rPr>
-                <w:i/>
-                <w:sz w:val="16"/>
-                <w:szCs w:val="16"/>
-              </w:rPr>
-              <w:t>};</w:t>
-            </w:r>
-          </w:p>
-          <w:p>
-            <w:pPr>
-              <w:spacing w:after="0" w:line="240" w:lineRule="auto"/>
-              <w:ind w:left="1080"/>
-              <w:rPr>
-                <w:i/>
-                <w:sz w:val="16"/>
-                <w:szCs w:val="16"/>
-              </w:rPr>
-            </w:pPr>
-          </w:p>
-          <w:p>
-            <w:pPr>
-              <w:spacing w:after="0" w:line="240" w:lineRule="auto"/>
-              <w:ind w:left="1080"/>
-              <w:rPr>
-                <w:i/>
-                <w:sz w:val="16"/>
-                <w:szCs w:val="16"/>
-              </w:rPr>
-            </w:pPr>
-          </w:p>
-          <w:p>
-            <w:pPr>
-              <w:spacing w:after="0" w:line="240" w:lineRule="auto"/>
-              <w:ind w:left="1080"/>
-              <w:rPr>
-                <w:i/>
-                <w:sz w:val="16"/>
-                <w:szCs w:val="16"/>
+              <w:rPr>
+                <w:szCs w:val="20"/>
               </w:rPr>
             </w:pPr>
           </w:p>
@@ -1513,7 +1580,6 @@
                 <w:ilvl w:val="0"/>
                 <w:numId w:val="15"/>
               </w:numPr>
-              <w:spacing w:after="0" w:line="240" w:lineRule="auto"/>
               <w:ind w:left="1080"/>
               <w:rPr>
                 <w:szCs w:val="20"/>
@@ -1523,85 +1589,245 @@
               <w:rPr>
                 <w:szCs w:val="20"/>
               </w:rPr>
-              <w:t>Call Context.bindService(), passing in your ServiceConnection implementation.</w:t>
+              <w:t xml:space="preserve">In your main activity implement </w:t>
             </w:r>
           </w:p>
           <w:p>
             <w:pPr>
+              <w:shd w:val="clear" w:color="auto" w:fill="FFFFFF"/>
+              <w:tabs>
+                <w:tab w:val="left" w:pos="916"/>
+                <w:tab w:val="left" w:pos="1832"/>
+                <w:tab w:val="left" w:pos="2748"/>
+                <w:tab w:val="left" w:pos="3664"/>
+                <w:tab w:val="left" w:pos="4580"/>
+                <w:tab w:val="left" w:pos="5496"/>
+                <w:tab w:val="left" w:pos="6412"/>
+                <w:tab w:val="left" w:pos="7328"/>
+                <w:tab w:val="left" w:pos="8244"/>
+                <w:tab w:val="left" w:pos="9160"/>
+                <w:tab w:val="left" w:pos="10076"/>
+                <w:tab w:val="left" w:pos="10992"/>
+                <w:tab w:val="left" w:pos="11908"/>
+                <w:tab w:val="left" w:pos="12824"/>
+                <w:tab w:val="left" w:pos="13740"/>
+                <w:tab w:val="left" w:pos="14656"/>
+              </w:tabs>
               <w:spacing w:after="0" w:line="240" w:lineRule="auto"/>
               <w:ind w:left="2160"/>
-              <w:jc w:val="both"/>
-              <w:rPr>
+              <w:rPr>
+                <w:rFonts w:ascii="Menlo" w:hAnsi="Menlo" w:cs="Courier"/>
+                <w:color w:val="000000"/>
+                <w:sz w:val="18"/>
+                <w:szCs w:val="18"/>
+                <w:shd w:val="clear" w:color="auto" w:fill="E4E4FF"/>
+              </w:rPr>
+            </w:pPr>
+            <w:r>
+              <w:rPr>
+                <w:rFonts w:ascii="Menlo" w:hAnsi="Menlo" w:cs="Courier"/>
+                <w:b/>
                 <w:i/>
-                <w:sz w:val="16"/>
-                <w:szCs w:val="16"/>
-              </w:rPr>
-            </w:pPr>
-            <w:bookmarkStart w:id="2" w:name="_GoBack"/>
-            <w:r>
-              <w:rPr>
-                <w:i/>
-                <w:sz w:val="16"/>
-                <w:szCs w:val="16"/>
-              </w:rPr>
-              <w:t>Intent it = new Intent();</w:t>
+                <w:color w:val="000000"/>
+                <w:sz w:val="18"/>
+                <w:szCs w:val="18"/>
+                <w:shd w:val="clear" w:color="auto" w:fill="E4E4FF"/>
+              </w:rPr>
+              <w:t>Interface</w:t>
+            </w:r>
+            <w:r>
+              <w:rPr>
+                <w:rFonts w:ascii="Menlo" w:hAnsi="Menlo" w:cs="Courier"/>
+                <w:color w:val="000000"/>
+                <w:sz w:val="18"/>
+                <w:szCs w:val="18"/>
+                <w:shd w:val="clear" w:color="auto" w:fill="E4E4FF"/>
+              </w:rPr>
+              <w:t xml:space="preserve"> </w:t>
+            </w:r>
+            <w:r>
+              <w:rPr>
+                <w:rFonts w:ascii="Menlo" w:hAnsi="Menlo" w:cs="Courier"/>
+                <w:color w:val="000000"/>
+                <w:sz w:val="18"/>
+                <w:szCs w:val="18"/>
+                <w:shd w:val="clear" w:color="auto" w:fill="E4E4FF"/>
+              </w:rPr>
+              <w:t>NervousnetServiceConnectionListener</w:t>
+            </w:r>
+            <w:r>
+              <w:rPr>
+                <w:rFonts w:ascii="Menlo" w:hAnsi="Menlo" w:cs="Courier"/>
+                <w:color w:val="000000"/>
+                <w:sz w:val="18"/>
+                <w:szCs w:val="18"/>
+                <w:shd w:val="clear" w:color="auto" w:fill="E4E4FF"/>
+              </w:rPr>
+              <w:t xml:space="preserve">  and its methods</w:t>
             </w:r>
           </w:p>
           <w:p>
             <w:pPr>
+              <w:shd w:val="clear" w:color="auto" w:fill="FFFFFF"/>
+              <w:tabs>
+                <w:tab w:val="left" w:pos="916"/>
+                <w:tab w:val="left" w:pos="1832"/>
+                <w:tab w:val="left" w:pos="2748"/>
+                <w:tab w:val="left" w:pos="3664"/>
+                <w:tab w:val="left" w:pos="4580"/>
+                <w:tab w:val="left" w:pos="5496"/>
+                <w:tab w:val="left" w:pos="6412"/>
+                <w:tab w:val="left" w:pos="7328"/>
+                <w:tab w:val="left" w:pos="8244"/>
+                <w:tab w:val="left" w:pos="9160"/>
+                <w:tab w:val="left" w:pos="10076"/>
+                <w:tab w:val="left" w:pos="10992"/>
+                <w:tab w:val="left" w:pos="11908"/>
+                <w:tab w:val="left" w:pos="12824"/>
+                <w:tab w:val="left" w:pos="13740"/>
+                <w:tab w:val="left" w:pos="14656"/>
+              </w:tabs>
               <w:spacing w:after="0" w:line="240" w:lineRule="auto"/>
               <w:ind w:left="2160"/>
-              <w:jc w:val="both"/>
-              <w:rPr>
-                <w:i/>
-                <w:sz w:val="16"/>
-                <w:szCs w:val="16"/>
-              </w:rPr>
-            </w:pPr>
-            <w:r>
-              <w:rPr>
-                <w:i/>
-                <w:sz w:val="16"/>
-                <w:szCs w:val="16"/>
-              </w:rPr>
-              <w:t>it.setClassName("ch.ethz.coss.nervousnet.hub", "ch.ethz.coss.nervousnet.hub.NervousnetHubApiService");</w:t>
-            </w:r>
-          </w:p>
-          <w:p>
-            <w:pPr>
-              <w:spacing w:after="0" w:line="240" w:lineRule="auto"/>
-              <w:ind w:left="2520"/>
-              <w:jc w:val="both"/>
-              <w:rPr>
-                <w:szCs w:val="20"/>
+              <w:rPr>
+                <w:rFonts w:ascii="Menlo" w:hAnsi="Menlo" w:cs="Courier"/>
+                <w:b/>
+                <w:bCs/>
+                <w:color w:val="000080"/>
+                <w:sz w:val="18"/>
+                <w:szCs w:val="18"/>
               </w:rPr>
             </w:pPr>
           </w:p>
           <w:p>
             <w:pPr>
+              <w:shd w:val="clear" w:color="auto" w:fill="FFFFFF"/>
+              <w:tabs>
+                <w:tab w:val="left" w:pos="916"/>
+                <w:tab w:val="left" w:pos="1832"/>
+                <w:tab w:val="left" w:pos="2748"/>
+                <w:tab w:val="left" w:pos="3664"/>
+                <w:tab w:val="left" w:pos="4580"/>
+                <w:tab w:val="left" w:pos="5496"/>
+                <w:tab w:val="left" w:pos="6412"/>
+                <w:tab w:val="left" w:pos="7328"/>
+                <w:tab w:val="left" w:pos="8244"/>
+                <w:tab w:val="left" w:pos="9160"/>
+                <w:tab w:val="left" w:pos="10076"/>
+                <w:tab w:val="left" w:pos="10992"/>
+                <w:tab w:val="left" w:pos="11908"/>
+                <w:tab w:val="left" w:pos="12824"/>
+                <w:tab w:val="left" w:pos="13740"/>
+                <w:tab w:val="left" w:pos="14656"/>
+              </w:tabs>
               <w:spacing w:after="0" w:line="240" w:lineRule="auto"/>
               <w:ind w:left="2160"/>
-              <w:jc w:val="both"/>
-              <w:rPr>
-                <w:i/>
-                <w:sz w:val="16"/>
-                <w:szCs w:val="16"/>
+              <w:rPr>
+                <w:rFonts w:ascii="Menlo" w:hAnsi="Menlo" w:cs="Courier"/>
+                <w:color w:val="000000"/>
+                <w:sz w:val="18"/>
+                <w:szCs w:val="18"/>
               </w:rPr>
             </w:pPr>
             <w:r>
               <w:rPr>
-                <w:i/>
-                <w:sz w:val="16"/>
-                <w:szCs w:val="16"/>
-              </w:rPr>
-              <w:t>bindService(it, mServiceConnection, 0);</w:t>
+                <w:rFonts w:ascii="Menlo" w:hAnsi="Menlo" w:cs="Courier"/>
+                <w:b/>
+                <w:bCs/>
+                <w:color w:val="000080"/>
+                <w:sz w:val="18"/>
+                <w:szCs w:val="18"/>
+              </w:rPr>
+              <w:t xml:space="preserve">public void </w:t>
+            </w:r>
+            <w:r>
+              <w:rPr>
+                <w:rFonts w:ascii="Menlo" w:hAnsi="Menlo" w:cs="Courier"/>
+                <w:color w:val="000000"/>
+                <w:sz w:val="18"/>
+                <w:szCs w:val="18"/>
+              </w:rPr>
+              <w:t>onServiceConnected();</w:t>
+            </w:r>
+            <w:r>
+              <w:rPr>
+                <w:rFonts w:ascii="Menlo" w:hAnsi="Menlo" w:cs="Courier"/>
+                <w:color w:val="000000"/>
+                <w:sz w:val="18"/>
+                <w:szCs w:val="18"/>
+              </w:rPr>
+              <w:br/>
+            </w:r>
+            <w:r>
+              <w:rPr>
+                <w:rFonts w:ascii="Menlo" w:hAnsi="Menlo" w:cs="Courier"/>
+                <w:color w:val="000000"/>
+                <w:sz w:val="18"/>
+                <w:szCs w:val="18"/>
+              </w:rPr>
+              <w:br/>
+            </w:r>
+            <w:r>
+              <w:rPr>
+                <w:rFonts w:ascii="Menlo" w:hAnsi="Menlo" w:cs="Courier"/>
+                <w:b/>
+                <w:bCs/>
+                <w:color w:val="000080"/>
+                <w:sz w:val="18"/>
+                <w:szCs w:val="18"/>
+              </w:rPr>
+              <w:t xml:space="preserve">public void </w:t>
+            </w:r>
+            <w:r>
+              <w:rPr>
+                <w:rFonts w:ascii="Menlo" w:hAnsi="Menlo" w:cs="Courier"/>
+                <w:color w:val="000000"/>
+                <w:sz w:val="18"/>
+                <w:szCs w:val="18"/>
+              </w:rPr>
+              <w:t>onServiceDisconnected();</w:t>
+            </w:r>
+            <w:r>
+              <w:rPr>
+                <w:rFonts w:ascii="Menlo" w:hAnsi="Menlo" w:cs="Courier"/>
+                <w:color w:val="000000"/>
+                <w:sz w:val="18"/>
+                <w:szCs w:val="18"/>
+              </w:rPr>
+              <w:br/>
+            </w:r>
+            <w:r>
+              <w:rPr>
+                <w:rFonts w:ascii="Menlo" w:hAnsi="Menlo" w:cs="Courier"/>
+                <w:color w:val="000000"/>
+                <w:sz w:val="18"/>
+                <w:szCs w:val="18"/>
+              </w:rPr>
+              <w:br/>
+            </w:r>
+            <w:r>
+              <w:rPr>
+                <w:rFonts w:ascii="Menlo" w:hAnsi="Menlo" w:cs="Courier"/>
+                <w:b/>
+                <w:bCs/>
+                <w:color w:val="000080"/>
+                <w:sz w:val="18"/>
+                <w:szCs w:val="18"/>
+              </w:rPr>
+              <w:t xml:space="preserve">public void </w:t>
+            </w:r>
+            <w:r>
+              <w:rPr>
+                <w:rFonts w:ascii="Menlo" w:hAnsi="Menlo" w:cs="Courier"/>
+                <w:color w:val="000000"/>
+                <w:sz w:val="18"/>
+                <w:szCs w:val="18"/>
+              </w:rPr>
+              <w:t>onServiceConnectionFailed(ErrorReading errorReading);</w:t>
             </w:r>
           </w:p>
-          <w:bookmarkEnd w:id="2"/>
           <w:p>
             <w:pPr>
-              <w:spacing w:after="0" w:line="240" w:lineRule="auto"/>
-              <w:ind w:left="360"/>
               <w:rPr>
                 <w:szCs w:val="20"/>
               </w:rPr>
@@ -1614,7 +1840,6 @@
                 <w:ilvl w:val="0"/>
                 <w:numId w:val="15"/>
               </w:numPr>
-              <w:spacing w:after="0" w:line="240" w:lineRule="auto"/>
               <w:ind w:left="1080"/>
               <w:rPr>
                 <w:szCs w:val="20"/>
@@ -1624,59 +1849,152 @@
               <w:rPr>
                 <w:szCs w:val="20"/>
               </w:rPr>
-              <w:t>In your implementation of onServiceConnected(), you will receive an IBinder instance (called service). Call YourInterfaceName.Stub.asInterface((IBinder)service) to cast the returned parameter to YourInterface type.</w:t>
+              <w:t>To connect to the Nervousnet Service</w:t>
             </w:r>
           </w:p>
           <w:p>
             <w:pPr>
+              <w:shd w:val="clear" w:color="auto" w:fill="FFFFFF"/>
+              <w:tabs>
+                <w:tab w:val="left" w:pos="916"/>
+                <w:tab w:val="left" w:pos="1832"/>
+                <w:tab w:val="left" w:pos="2748"/>
+                <w:tab w:val="left" w:pos="3664"/>
+                <w:tab w:val="left" w:pos="4580"/>
+                <w:tab w:val="left" w:pos="5496"/>
+                <w:tab w:val="left" w:pos="6412"/>
+                <w:tab w:val="left" w:pos="7328"/>
+                <w:tab w:val="left" w:pos="8244"/>
+                <w:tab w:val="left" w:pos="9160"/>
+                <w:tab w:val="left" w:pos="10076"/>
+                <w:tab w:val="left" w:pos="10992"/>
+                <w:tab w:val="left" w:pos="11908"/>
+                <w:tab w:val="left" w:pos="12824"/>
+                <w:tab w:val="left" w:pos="13740"/>
+                <w:tab w:val="left" w:pos="14656"/>
+              </w:tabs>
               <w:spacing w:after="0" w:line="240" w:lineRule="auto"/>
-              <w:ind w:left="720"/>
-              <w:rPr>
-                <w:szCs w:val="20"/>
+              <w:ind w:left="1440"/>
+              <w:rPr>
+                <w:rFonts w:ascii="Menlo" w:hAnsi="Menlo" w:cs="Courier"/>
+                <w:color w:val="000000"/>
+                <w:sz w:val="18"/>
+                <w:szCs w:val="18"/>
               </w:rPr>
             </w:pPr>
+            <w:r>
+              <w:rPr>
+                <w:rFonts w:ascii="Menlo" w:hAnsi="Menlo" w:cs="Courier"/>
+                <w:b/>
+                <w:bCs/>
+                <w:color w:val="660E7A"/>
+                <w:sz w:val="18"/>
+                <w:szCs w:val="18"/>
+              </w:rPr>
+              <w:t xml:space="preserve">nervousnetServiceController </w:t>
+            </w:r>
+            <w:r>
+              <w:rPr>
+                <w:rFonts w:ascii="Menlo" w:hAnsi="Menlo" w:cs="Courier"/>
+                <w:color w:val="000000"/>
+                <w:sz w:val="18"/>
+                <w:szCs w:val="18"/>
+              </w:rPr>
+              <w:t xml:space="preserve">= </w:t>
+            </w:r>
+            <w:r>
+              <w:rPr>
+                <w:rFonts w:ascii="Menlo" w:hAnsi="Menlo" w:cs="Courier"/>
+                <w:b/>
+                <w:bCs/>
+                <w:color w:val="000080"/>
+                <w:sz w:val="18"/>
+                <w:szCs w:val="18"/>
+              </w:rPr>
+              <w:t xml:space="preserve">new </w:t>
+            </w:r>
+            <w:r>
+              <w:rPr>
+                <w:rFonts w:ascii="Menlo" w:hAnsi="Menlo" w:cs="Courier"/>
+                <w:color w:val="000000"/>
+                <w:sz w:val="18"/>
+                <w:szCs w:val="18"/>
+              </w:rPr>
+              <w:t>NervousnetServiceController(LightmeterActivity.</w:t>
+            </w:r>
+            <w:r>
+              <w:rPr>
+                <w:rFonts w:ascii="Menlo" w:hAnsi="Menlo" w:cs="Courier"/>
+                <w:b/>
+                <w:bCs/>
+                <w:color w:val="000080"/>
+                <w:sz w:val="18"/>
+                <w:szCs w:val="18"/>
+              </w:rPr>
+              <w:t>this</w:t>
+            </w:r>
+            <w:r>
+              <w:rPr>
+                <w:rFonts w:ascii="Menlo" w:hAnsi="Menlo" w:cs="Courier"/>
+                <w:color w:val="000000"/>
+                <w:sz w:val="18"/>
+                <w:szCs w:val="18"/>
+              </w:rPr>
+              <w:t xml:space="preserve">, </w:t>
+            </w:r>
+            <w:r>
+              <w:rPr>
+                <w:rFonts w:ascii="Menlo" w:hAnsi="Menlo" w:cs="Courier"/>
+                <w:b/>
+                <w:bCs/>
+                <w:color w:val="000080"/>
+                <w:sz w:val="18"/>
+                <w:szCs w:val="18"/>
+              </w:rPr>
+              <w:t>this</w:t>
+            </w:r>
+            <w:r>
+              <w:rPr>
+                <w:rFonts w:ascii="Menlo" w:hAnsi="Menlo" w:cs="Courier"/>
+                <w:color w:val="000000"/>
+                <w:sz w:val="18"/>
+                <w:szCs w:val="18"/>
+              </w:rPr>
+              <w:t>);</w:t>
+            </w:r>
+            <w:r>
+              <w:rPr>
+                <w:rFonts w:ascii="Menlo" w:hAnsi="Menlo" w:cs="Courier"/>
+                <w:color w:val="000000"/>
+                <w:sz w:val="18"/>
+                <w:szCs w:val="18"/>
+              </w:rPr>
+              <w:br/>
+            </w:r>
+            <w:r>
+              <w:rPr>
+                <w:rFonts w:ascii="Menlo" w:hAnsi="Menlo" w:cs="Courier"/>
+                <w:b/>
+                <w:bCs/>
+                <w:color w:val="660E7A"/>
+                <w:sz w:val="18"/>
+                <w:szCs w:val="18"/>
+              </w:rPr>
+              <w:t>nervousnetServiceController</w:t>
+            </w:r>
+            <w:r>
+              <w:rPr>
+                <w:rFonts w:ascii="Menlo" w:hAnsi="Menlo" w:cs="Courier"/>
+                <w:color w:val="000000"/>
+                <w:sz w:val="18"/>
+                <w:szCs w:val="18"/>
+              </w:rPr>
+              <w:t>.connect();</w:t>
+            </w:r>
           </w:p>
           <w:p>
             <w:pPr>
-              <w:spacing w:after="0" w:line="240" w:lineRule="auto"/>
               <w:ind w:left="720"/>
-              <w:rPr>
-                <w:i/>
-                <w:sz w:val="16"/>
-                <w:szCs w:val="16"/>
-              </w:rPr>
-            </w:pPr>
-            <w:r>
-              <w:rPr>
-                <w:szCs w:val="20"/>
-              </w:rPr>
-              <w:tab/>
-            </w:r>
-            <w:r>
-              <w:rPr>
-                <w:szCs w:val="20"/>
-              </w:rPr>
-              <w:tab/>
-            </w:r>
-            <w:r>
-              <w:rPr>
-                <w:szCs w:val="20"/>
-              </w:rPr>
-              <w:tab/>
-            </w:r>
-            <w:r>
-              <w:rPr>
-                <w:i/>
-                <w:sz w:val="16"/>
-                <w:szCs w:val="16"/>
-              </w:rPr>
-              <w:t xml:space="preserve"> mService = NervousnetRemote.Stub.asInterface(service);</w:t>
-            </w:r>
-          </w:p>
-          <w:p>
-            <w:pPr>
-              <w:spacing w:after="0" w:line="240" w:lineRule="auto"/>
-              <w:ind w:left="1440"/>
               <w:rPr>
                 <w:szCs w:val="20"/>
               </w:rPr>
@@ -1689,8 +2007,6 @@
                 <w:ilvl w:val="0"/>
                 <w:numId w:val="15"/>
               </w:numPr>
-              <w:spacing w:after="0" w:line="240" w:lineRule="auto"/>
-              <w:ind w:left="1080"/>
               <w:rPr>
                 <w:szCs w:val="20"/>
               </w:rPr>
@@ -1699,80 +2015,87 @@
               <w:rPr>
                 <w:szCs w:val="20"/>
               </w:rPr>
-              <w:t>Call the methods that you defined on your interface. You should always trap DeadObjectException exceptions, which are thrown when the connection has broken; this will be the only exception thrown by remote methods.</w:t>
+              <w:t>Once the service is connected a callback is received inside the method</w:t>
             </w:r>
           </w:p>
           <w:p>
             <w:pPr>
+              <w:shd w:val="clear" w:color="auto" w:fill="FFFFFF"/>
+              <w:tabs>
+                <w:tab w:val="left" w:pos="916"/>
+                <w:tab w:val="left" w:pos="1832"/>
+                <w:tab w:val="left" w:pos="2748"/>
+                <w:tab w:val="left" w:pos="3664"/>
+                <w:tab w:val="left" w:pos="4580"/>
+                <w:tab w:val="left" w:pos="5496"/>
+                <w:tab w:val="left" w:pos="6412"/>
+                <w:tab w:val="left" w:pos="7328"/>
+                <w:tab w:val="left" w:pos="8244"/>
+                <w:tab w:val="left" w:pos="9160"/>
+                <w:tab w:val="left" w:pos="10076"/>
+                <w:tab w:val="left" w:pos="10992"/>
+                <w:tab w:val="left" w:pos="11908"/>
+                <w:tab w:val="left" w:pos="12824"/>
+                <w:tab w:val="left" w:pos="13740"/>
+                <w:tab w:val="left" w:pos="14656"/>
+              </w:tabs>
               <w:spacing w:after="0" w:line="240" w:lineRule="auto"/>
-              <w:ind w:left="720"/>
-              <w:rPr>
-                <w:szCs w:val="20"/>
+              <w:ind w:left="1440"/>
+              <w:rPr>
+                <w:rFonts w:ascii="Menlo" w:hAnsi="Menlo" w:cs="Courier"/>
+                <w:color w:val="000000"/>
+                <w:sz w:val="18"/>
+                <w:szCs w:val="18"/>
               </w:rPr>
             </w:pPr>
+            <w:r>
+              <w:rPr>
+                <w:rFonts w:ascii="Menlo" w:hAnsi="Menlo" w:cs="Courier"/>
+                <w:color w:val="000000"/>
+                <w:sz w:val="18"/>
+                <w:szCs w:val="18"/>
+                <w:shd w:val="clear" w:color="auto" w:fill="E4E4FF"/>
+              </w:rPr>
+              <w:t>onServiceConnected</w:t>
+            </w:r>
+            <w:r>
+              <w:rPr>
+                <w:rFonts w:ascii="Menlo" w:hAnsi="Menlo" w:cs="Courier"/>
+                <w:color w:val="000000"/>
+                <w:sz w:val="18"/>
+                <w:szCs w:val="18"/>
+              </w:rPr>
+              <w:t>()</w:t>
+            </w:r>
           </w:p>
           <w:p>
             <w:pPr>
-              <w:spacing w:after="0" w:line="240" w:lineRule="auto"/>
-              <w:ind w:left="720"/>
-              <w:jc w:val="center"/>
-              <w:rPr>
-                <w:i/>
-                <w:sz w:val="16"/>
-                <w:szCs w:val="16"/>
-              </w:rPr>
-            </w:pPr>
-            <w:r>
-              <w:rPr>
-                <w:i/>
-                <w:sz w:val="16"/>
-                <w:szCs w:val="16"/>
-              </w:rPr>
-              <w:t>LightReading lReading = mService.getLightReading();</w:t>
-            </w:r>
-          </w:p>
-          <w:p>
-            <w:pPr>
-              <w:spacing w:after="0" w:line="240" w:lineRule="auto"/>
-              <w:ind w:left="720"/>
-              <w:jc w:val="center"/>
-              <w:rPr>
-                <w:i/>
-                <w:sz w:val="16"/>
-                <w:szCs w:val="16"/>
-              </w:rPr>
-            </w:pPr>
-          </w:p>
-          <w:p>
-            <w:pPr>
+              <w:shd w:val="clear" w:color="auto" w:fill="FFFFFF"/>
+              <w:tabs>
+                <w:tab w:val="left" w:pos="916"/>
+                <w:tab w:val="left" w:pos="1832"/>
+                <w:tab w:val="left" w:pos="2748"/>
+                <w:tab w:val="left" w:pos="3664"/>
+                <w:tab w:val="left" w:pos="4580"/>
+                <w:tab w:val="left" w:pos="5496"/>
+                <w:tab w:val="left" w:pos="6412"/>
+                <w:tab w:val="left" w:pos="7328"/>
+                <w:tab w:val="left" w:pos="8244"/>
+                <w:tab w:val="left" w:pos="9160"/>
+                <w:tab w:val="left" w:pos="10076"/>
+                <w:tab w:val="left" w:pos="10992"/>
+                <w:tab w:val="left" w:pos="11908"/>
+                <w:tab w:val="left" w:pos="12824"/>
+                <w:tab w:val="left" w:pos="13740"/>
+                <w:tab w:val="left" w:pos="14656"/>
+              </w:tabs>
               <w:spacing w:after="0" w:line="240" w:lineRule="auto"/>
               <w:ind w:left="1440"/>
               <w:rPr>
-                <w:sz w:val="16"/>
-                <w:szCs w:val="16"/>
-              </w:rPr>
-            </w:pPr>
-            <w:r>
-              <w:rPr>
-                <w:sz w:val="16"/>
-                <w:szCs w:val="16"/>
-              </w:rPr>
-              <w:t>Check JavaDoc for a complete list of APIs.</w:t>
-            </w:r>
-            <w:r>
-              <w:rPr>
-                <w:sz w:val="16"/>
-                <w:szCs w:val="16"/>
-              </w:rPr>
-              <w:t>. NervousnetRemote interface are current supported functions.</w:t>
-            </w:r>
-          </w:p>
-          <w:p>
-            <w:pPr>
-              <w:spacing w:after="0" w:line="240" w:lineRule="auto"/>
-              <w:ind w:left="720"/>
-              <w:rPr>
-                <w:szCs w:val="20"/>
+                <w:rFonts w:ascii="Menlo" w:hAnsi="Menlo" w:cs="Courier"/>
+                <w:color w:val="000000"/>
+                <w:sz w:val="18"/>
+                <w:szCs w:val="18"/>
               </w:rPr>
             </w:pPr>
           </w:p>
@@ -1783,28 +2106,226 @@
                 <w:ilvl w:val="0"/>
                 <w:numId w:val="15"/>
               </w:numPr>
+              <w:rPr>
+                <w:szCs w:val="20"/>
+              </w:rPr>
+            </w:pPr>
+            <w:r>
+              <w:rPr>
+                <w:szCs w:val="20"/>
+              </w:rPr>
+              <w:t>To disconnect from the nervousnet Service call:</w:t>
+            </w:r>
+          </w:p>
+          <w:p>
+            <w:pPr>
+              <w:shd w:val="clear" w:color="auto" w:fill="FFFFFF"/>
+              <w:tabs>
+                <w:tab w:val="left" w:pos="916"/>
+                <w:tab w:val="left" w:pos="1832"/>
+                <w:tab w:val="left" w:pos="2748"/>
+                <w:tab w:val="left" w:pos="3664"/>
+                <w:tab w:val="left" w:pos="4580"/>
+                <w:tab w:val="left" w:pos="5496"/>
+                <w:tab w:val="left" w:pos="6412"/>
+                <w:tab w:val="left" w:pos="7328"/>
+                <w:tab w:val="left" w:pos="8244"/>
+                <w:tab w:val="left" w:pos="9160"/>
+                <w:tab w:val="left" w:pos="10076"/>
+                <w:tab w:val="left" w:pos="10992"/>
+                <w:tab w:val="left" w:pos="11908"/>
+                <w:tab w:val="left" w:pos="12824"/>
+                <w:tab w:val="left" w:pos="13740"/>
+                <w:tab w:val="left" w:pos="14656"/>
+              </w:tabs>
               <w:spacing w:after="0" w:line="240" w:lineRule="auto"/>
-              <w:ind w:left="1080"/>
+              <w:ind w:left="1440"/>
               <w:rPr>
                 <w:szCs w:val="20"/>
               </w:rPr>
             </w:pPr>
             <w:r>
               <w:rPr>
+                <w:rFonts w:ascii="Menlo" w:hAnsi="Menlo" w:cs="Courier"/>
+                <w:b/>
+                <w:bCs/>
+                <w:color w:val="660E7A"/>
+                <w:sz w:val="18"/>
+                <w:szCs w:val="18"/>
+              </w:rPr>
+              <w:t>nervousnetServiceController</w:t>
+            </w:r>
+            <w:r>
+              <w:rPr>
+                <w:rFonts w:ascii="Menlo" w:hAnsi="Menlo" w:cs="Courier"/>
+                <w:color w:val="000000"/>
+                <w:sz w:val="18"/>
+                <w:szCs w:val="18"/>
+              </w:rPr>
+              <w:t>.disconnect();</w:t>
+            </w:r>
+            <w:r>
+              <w:rPr>
+                <w:rFonts w:ascii="Menlo" w:hAnsi="Menlo" w:cs="Courier"/>
+                <w:color w:val="000000"/>
+                <w:sz w:val="18"/>
+                <w:szCs w:val="18"/>
+              </w:rPr>
+              <w:br/>
+            </w:r>
+            <w:r>
+              <w:rPr>
+                <w:rFonts w:ascii="Menlo" w:hAnsi="Menlo" w:cs="Courier"/>
+                <w:color w:val="000000"/>
+                <w:sz w:val="18"/>
+                <w:szCs w:val="18"/>
+              </w:rPr>
+              <w:br/>
+            </w:r>
+          </w:p>
+          <w:p>
+            <w:pPr>
+              <w:shd w:val="clear" w:color="auto" w:fill="FFFFFF"/>
+              <w:tabs>
+                <w:tab w:val="left" w:pos="916"/>
+                <w:tab w:val="left" w:pos="1832"/>
+                <w:tab w:val="left" w:pos="2748"/>
+                <w:tab w:val="left" w:pos="3664"/>
+                <w:tab w:val="left" w:pos="4580"/>
+                <w:tab w:val="left" w:pos="5496"/>
+                <w:tab w:val="left" w:pos="6412"/>
+                <w:tab w:val="left" w:pos="7328"/>
+                <w:tab w:val="left" w:pos="8244"/>
+                <w:tab w:val="left" w:pos="9160"/>
+                <w:tab w:val="left" w:pos="10076"/>
+                <w:tab w:val="left" w:pos="10992"/>
+                <w:tab w:val="left" w:pos="11908"/>
+                <w:tab w:val="left" w:pos="12824"/>
+                <w:tab w:val="left" w:pos="13740"/>
+                <w:tab w:val="left" w:pos="14656"/>
+              </w:tabs>
+              <w:spacing w:after="0" w:line="240" w:lineRule="auto"/>
+              <w:ind w:left="2160"/>
+              <w:rPr>
+                <w:rFonts w:ascii="Menlo" w:hAnsi="Menlo" w:cs="Courier"/>
+                <w:color w:val="000000"/>
+                <w:sz w:val="18"/>
+                <w:szCs w:val="18"/>
+              </w:rPr>
+            </w:pPr>
+          </w:p>
+          <w:p>
+            <w:pPr>
+              <w:pStyle w:val="ListParagraph"/>
+              <w:numPr>
+                <w:ilvl w:val="0"/>
+                <w:numId w:val="15"/>
+              </w:numPr>
+              <w:rPr>
                 <w:szCs w:val="20"/>
               </w:rPr>
-              <w:t>To disconnect, call Context.unbindService() with the instance of your interface.</w:t>
+            </w:pPr>
+            <w:r>
+              <w:rPr>
+                <w:szCs w:val="20"/>
+              </w:rPr>
+              <w:t>Once your app is connected to the Nervousnet Service you can use the methods to request for sensor data:</w:t>
+            </w:r>
+          </w:p>
+          <w:p>
+            <w:pPr>
+              <w:pStyle w:val="ListParagraph"/>
+              <w:numPr>
+                <w:ilvl w:val="2"/>
+                <w:numId w:val="16"/>
+              </w:numPr>
+              <w:rPr>
+                <w:rFonts w:ascii="Helvetica Neue" w:hAnsi="Helvetica Neue" w:cs="Helvetica Neue"/>
+                <w:b/>
+                <w:bCs/>
+                <w:i/>
+                <w:color w:val="262626"/>
+                <w:szCs w:val="20"/>
+              </w:rPr>
+            </w:pPr>
+            <w:r>
+              <w:rPr>
+                <w:rFonts w:ascii="Helvetica Neue" w:hAnsi="Helvetica Neue" w:cs="Helvetica Neue"/>
+                <w:b/>
+                <w:bCs/>
+                <w:i/>
+                <w:color w:val="262626"/>
+                <w:szCs w:val="20"/>
+              </w:rPr>
+              <w:t>SensorReading getLatestReading(long sensorType);</w:t>
+            </w:r>
+          </w:p>
+          <w:p>
+            <w:pPr>
+              <w:pStyle w:val="ListParagraph"/>
+              <w:numPr>
+                <w:ilvl w:val="2"/>
+                <w:numId w:val="16"/>
+              </w:numPr>
+              <w:rPr>
+                <w:rFonts w:ascii="Helvetica Neue" w:hAnsi="Helvetica Neue" w:cs="Helvetica Neue"/>
+                <w:b/>
+                <w:bCs/>
+                <w:i/>
+                <w:color w:val="262626"/>
+                <w:szCs w:val="20"/>
+              </w:rPr>
+            </w:pPr>
+            <w:r>
+              <w:rPr>
+                <w:rFonts w:ascii="Helvetica Neue" w:hAnsi="Helvetica Neue" w:cs="Helvetica Neue"/>
+                <w:b/>
+                <w:bCs/>
+                <w:i/>
+                <w:color w:val="262626"/>
+                <w:szCs w:val="20"/>
+              </w:rPr>
+              <w:t>void getReading(long sensorType, RemoteCallback cb);</w:t>
+            </w:r>
+          </w:p>
+          <w:p>
+            <w:pPr>
+              <w:pStyle w:val="ListParagraph"/>
+              <w:numPr>
+                <w:ilvl w:val="2"/>
+                <w:numId w:val="16"/>
+              </w:numPr>
+              <w:rPr>
+                <w:rFonts w:ascii="Helvetica Neue" w:hAnsi="Helvetica Neue" w:cs="Helvetica Neue"/>
+                <w:b/>
+                <w:bCs/>
+                <w:i/>
+                <w:color w:val="262626"/>
+                <w:szCs w:val="20"/>
+              </w:rPr>
+            </w:pPr>
+            <w:r>
+              <w:rPr>
+                <w:rFonts w:ascii="Helvetica Neue" w:hAnsi="Helvetica Neue" w:cs="Helvetica Neue"/>
+                <w:b/>
+                <w:bCs/>
+                <w:i/>
+                <w:color w:val="262626"/>
+                <w:szCs w:val="20"/>
+              </w:rPr>
+              <w:t>void getReadings(long sensorType, long startTime, long endTime, RemoteCallback cb);</w:t>
             </w:r>
           </w:p>
           <w:p>
             <w:pPr>
               <w:spacing w:after="0" w:line="240" w:lineRule="auto"/>
-              <w:ind w:left="720"/>
+              <w:ind w:left="1440"/>
               <w:rPr>
                 <w:szCs w:val="20"/>
               </w:rPr>
             </w:pPr>
           </w:p>
+          <w:bookmarkEnd w:id="1"/>
           <w:p>
             <w:pPr>
               <w:spacing w:after="0" w:line="240" w:lineRule="auto"/>
@@ -1816,15 +2337,6 @@
                 <w:szCs w:val="16"/>
               </w:rPr>
             </w:pPr>
-            <w:r>
-              <w:rPr>
-                <w:i/>
-                <w:sz w:val="16"/>
-                <w:szCs w:val="16"/>
-              </w:rPr>
-              <w:t>unbindService(mServiceConnection);</w:t>
-            </w:r>
-            <w:bookmarkEnd w:id="0"/>
           </w:p>
         </w:tc>
       </w:tr>
@@ -1844,6 +2356,31 @@
                 <w:b/>
               </w:rPr>
             </w:pPr>
+            <w:r>
+              <w:rPr>
+                <w:b/>
+              </w:rPr>
+              <w:lastRenderedPageBreak/>
+              <w:t xml:space="preserve"> NOTE: </w:t>
+            </w:r>
+            <w:r>
+              <w:rPr>
+                <w:b/>
+                <w:color w:val="7F7F7F" w:themeColor="text1" w:themeTint="80"/>
+                <w:sz w:val="18"/>
+                <w:szCs w:val="18"/>
+              </w:rPr>
+              <w:t xml:space="preserve"> </w:t>
+            </w:r>
+            <w:r>
+              <w:rPr>
+                <w:b/>
+                <w:color w:val="7F7F7F" w:themeColor="text1" w:themeTint="80"/>
+                <w:sz w:val="18"/>
+                <w:szCs w:val="18"/>
+              </w:rPr>
+              <w:t>Please look into the Sample Axons Project for Lightmeter to understand a sample implementation.</w:t>
+            </w:r>
           </w:p>
         </w:tc>
       </w:tr>
@@ -1853,7 +2390,7 @@
         <w:pStyle w:val="NoSpacing"/>
       </w:pPr>
     </w:p>
-    <w:bookmarkEnd w:id="1"/>
+    <w:bookmarkEnd w:id="0"/>
     <w:p>
       <w:pPr>
         <w:pStyle w:val="Heading1"/>
@@ -1905,7 +2442,7 @@
           <w:szCs w:val="18"/>
         </w:rPr>
       </w:pPr>
-      <w:hyperlink r:id="rId17" w:history="1">
+      <w:hyperlink r:id="rId19" w:history="1">
         <w:r>
           <w:rPr>
             <w:rStyle w:val="Hyperlink"/>
@@ -1987,7 +2524,7 @@
         </w:rPr>
         <w:t xml:space="preserve">LightMeter: </w:t>
       </w:r>
-      <w:hyperlink r:id="rId18" w:history="1">
+      <w:hyperlink r:id="rId20" w:history="1">
         <w:r>
           <w:rPr>
             <w:rStyle w:val="Hyperlink"/>
@@ -2021,7 +2558,7 @@
         </w:rPr>
         <w:t xml:space="preserve">NoiseMeter: </w:t>
       </w:r>
-      <w:hyperlink r:id="rId19" w:history="1">
+      <w:hyperlink r:id="rId21" w:history="1">
         <w:r>
           <w:rPr>
             <w:rStyle w:val="Hyperlink"/>
@@ -2046,7 +2583,7 @@
         </w:rPr>
         <w:t xml:space="preserve">       Accelometer: </w:t>
       </w:r>
-      <w:hyperlink r:id="rId20" w:history="1">
+      <w:hyperlink r:id="rId22" w:history="1">
         <w:r>
           <w:rPr>
             <w:rStyle w:val="Hyperlink"/>
@@ -2071,7 +2608,7 @@
       </w:r>
     </w:p>
     <w:sectPr>
-      <w:footerReference w:type="default" r:id="rId21"/>
+      <w:footerReference w:type="default" r:id="rId23"/>
       <w:pgSz w:w="12240" w:h="15840" w:code="1"/>
       <w:pgMar w:top="397" w:right="624" w:bottom="1440" w:left="567" w:header="576" w:footer="720" w:gutter="0"/>
       <w:pgNumType w:start="1"/>
@@ -2171,7 +2708,6 @@
             <w:dataBinding w:prefixMappings="xmlns:ns0='http://purl.org/dc/elements/1.1/' xmlns:ns1='http://schemas.openxmlformats.org/package/2006/metadata/core-properties' " w:xpath="/ns1:coreProperties[1]/ns0:subject[1]" w:storeItemID="{6C3C8BC8-F283-45AE-878A-BAB7291924A1}"/>
             <w:text w:multiLine="1"/>
           </w:sdtPr>
-          <w:sdtEndPr/>
           <w:sdtContent>
             <w:p>
               <w:pPr>
@@ -2326,6 +2862,291 @@
     </w:lvl>
   </w:abstractNum>
   <w:abstractNum w:abstractNumId="3">
+    <w:nsid w:val="02662877"/>
+    <w:multiLevelType w:val="hybridMultilevel"/>
+    <w:tmpl w:val="37BC9A8E"/>
+    <w:lvl w:ilvl="0" w:tplc="0409000F">
+      <w:start w:val="1"/>
+      <w:numFmt w:val="decimal"/>
+      <w:lvlText w:val="%1."/>
+      <w:lvlJc w:val="left"/>
+      <w:pPr>
+        <w:ind w:left="720" w:hanging="360"/>
+      </w:pPr>
+    </w:lvl>
+    <w:lvl w:ilvl="1" w:tplc="04090019" w:tentative="1">
+      <w:start w:val="1"/>
+      <w:numFmt w:val="lowerLetter"/>
+      <w:lvlText w:val="%2."/>
+      <w:lvlJc w:val="left"/>
+      <w:pPr>
+        <w:ind w:left="1440" w:hanging="360"/>
+      </w:pPr>
+    </w:lvl>
+    <w:lvl w:ilvl="2" w:tplc="0409001B" w:tentative="1">
+      <w:start w:val="1"/>
+      <w:numFmt w:val="lowerRoman"/>
+      <w:lvlText w:val="%3."/>
+      <w:lvlJc w:val="right"/>
+      <w:pPr>
+        <w:ind w:left="2160" w:hanging="180"/>
+      </w:pPr>
+    </w:lvl>
+    <w:lvl w:ilvl="3" w:tplc="0409000F" w:tentative="1">
+      <w:start w:val="1"/>
+      <w:numFmt w:val="decimal"/>
+      <w:lvlText w:val="%4."/>
+      <w:lvlJc w:val="left"/>
+      <w:pPr>
+        <w:ind w:left="2880" w:hanging="360"/>
+      </w:pPr>
+    </w:lvl>
+    <w:lvl w:ilvl="4" w:tplc="04090019" w:tentative="1">
+      <w:start w:val="1"/>
+      <w:numFmt w:val="lowerLetter"/>
+      <w:lvlText w:val="%5."/>
+      <w:lvlJc w:val="left"/>
+      <w:pPr>
+        <w:ind w:left="3600" w:hanging="360"/>
+      </w:pPr>
+    </w:lvl>
+    <w:lvl w:ilvl="5" w:tplc="0409001B" w:tentative="1">
+      <w:start w:val="1"/>
+      <w:numFmt w:val="lowerRoman"/>
+      <w:lvlText w:val="%6."/>
+      <w:lvlJc w:val="right"/>
+      <w:pPr>
+        <w:ind w:left="4320" w:hanging="180"/>
+      </w:pPr>
+    </w:lvl>
+    <w:lvl w:ilvl="6" w:tplc="0409000F" w:tentative="1">
+      <w:start w:val="1"/>
+      <w:numFmt w:val="decimal"/>
+      <w:lvlText w:val="%7."/>
+      <w:lvlJc w:val="left"/>
+      <w:pPr>
+        <w:ind w:left="5040" w:hanging="360"/>
+      </w:pPr>
+    </w:lvl>
+    <w:lvl w:ilvl="7" w:tplc="04090019" w:tentative="1">
+      <w:start w:val="1"/>
+      <w:numFmt w:val="lowerLetter"/>
+      <w:lvlText w:val="%8."/>
+      <w:lvlJc w:val="left"/>
+      <w:pPr>
+        <w:ind w:left="5760" w:hanging="360"/>
+      </w:pPr>
+    </w:lvl>
+    <w:lvl w:ilvl="8" w:tplc="0409001B" w:tentative="1">
+      <w:start w:val="1"/>
+      <w:numFmt w:val="lowerRoman"/>
+      <w:lvlText w:val="%9."/>
+      <w:lvlJc w:val="right"/>
+      <w:pPr>
+        <w:ind w:left="6480" w:hanging="180"/>
+      </w:pPr>
+    </w:lvl>
+  </w:abstractNum>
+  <w:abstractNum w:abstractNumId="4">
+    <w:nsid w:val="0F8226A1"/>
+    <w:multiLevelType w:val="hybridMultilevel"/>
+    <w:tmpl w:val="75A6E564"/>
+    <w:lvl w:ilvl="0" w:tplc="04090001">
+      <w:start w:val="1"/>
+      <w:numFmt w:val="bullet"/>
+      <w:lvlText w:val=""/>
+      <w:lvlJc w:val="left"/>
+      <w:pPr>
+        <w:ind w:left="1800" w:hanging="360"/>
+      </w:pPr>
+      <w:rPr>
+        <w:rFonts w:ascii="Symbol" w:hAnsi="Symbol" w:hint="default"/>
+      </w:rPr>
+    </w:lvl>
+    <w:lvl w:ilvl="1" w:tplc="04090003" w:tentative="1">
+      <w:start w:val="1"/>
+      <w:numFmt w:val="bullet"/>
+      <w:lvlText w:val="o"/>
+      <w:lvlJc w:val="left"/>
+      <w:pPr>
+        <w:ind w:left="2520" w:hanging="360"/>
+      </w:pPr>
+      <w:rPr>
+        <w:rFonts w:ascii="Courier New" w:hAnsi="Courier New" w:hint="default"/>
+      </w:rPr>
+    </w:lvl>
+    <w:lvl w:ilvl="2" w:tplc="04090005" w:tentative="1">
+      <w:start w:val="1"/>
+      <w:numFmt w:val="bullet"/>
+      <w:lvlText w:val=""/>
+      <w:lvlJc w:val="left"/>
+      <w:pPr>
+        <w:ind w:left="3240" w:hanging="360"/>
+      </w:pPr>
+      <w:rPr>
+        <w:rFonts w:ascii="Wingdings" w:hAnsi="Wingdings" w:hint="default"/>
+      </w:rPr>
+    </w:lvl>
+    <w:lvl w:ilvl="3" w:tplc="04090001" w:tentative="1">
+      <w:start w:val="1"/>
+      <w:numFmt w:val="bullet"/>
+      <w:lvlText w:val=""/>
+      <w:lvlJc w:val="left"/>
+      <w:pPr>
+        <w:ind w:left="3960" w:hanging="360"/>
+      </w:pPr>
+      <w:rPr>
+        <w:rFonts w:ascii="Symbol" w:hAnsi="Symbol" w:hint="default"/>
+      </w:rPr>
+    </w:lvl>
+    <w:lvl w:ilvl="4" w:tplc="04090003" w:tentative="1">
+      <w:start w:val="1"/>
+      <w:numFmt w:val="bullet"/>
+      <w:lvlText w:val="o"/>
+      <w:lvlJc w:val="left"/>
+      <w:pPr>
+        <w:ind w:left="4680" w:hanging="360"/>
+      </w:pPr>
+      <w:rPr>
+        <w:rFonts w:ascii="Courier New" w:hAnsi="Courier New" w:hint="default"/>
+      </w:rPr>
+    </w:lvl>
+    <w:lvl w:ilvl="5" w:tplc="04090005" w:tentative="1">
+      <w:start w:val="1"/>
+      <w:numFmt w:val="bullet"/>
+      <w:lvlText w:val=""/>
+      <w:lvlJc w:val="left"/>
+      <w:pPr>
+        <w:ind w:left="5400" w:hanging="360"/>
+      </w:pPr>
+      <w:rPr>
+        <w:rFonts w:ascii="Wingdings" w:hAnsi="Wingdings" w:hint="default"/>
+      </w:rPr>
+    </w:lvl>
+    <w:lvl w:ilvl="6" w:tplc="04090001" w:tentative="1">
+      <w:start w:val="1"/>
+      <w:numFmt w:val="bullet"/>
+      <w:lvlText w:val=""/>
+      <w:lvlJc w:val="left"/>
+      <w:pPr>
+        <w:ind w:left="6120" w:hanging="360"/>
+      </w:pPr>
+      <w:rPr>
+        <w:rFonts w:ascii="Symbol" w:hAnsi="Symbol" w:hint="default"/>
+      </w:rPr>
+    </w:lvl>
+    <w:lvl w:ilvl="7" w:tplc="04090003" w:tentative="1">
+      <w:start w:val="1"/>
+      <w:numFmt w:val="bullet"/>
+      <w:lvlText w:val="o"/>
+      <w:lvlJc w:val="left"/>
+      <w:pPr>
+        <w:ind w:left="6840" w:hanging="360"/>
+      </w:pPr>
+      <w:rPr>
+        <w:rFonts w:ascii="Courier New" w:hAnsi="Courier New" w:hint="default"/>
+      </w:rPr>
+    </w:lvl>
+    <w:lvl w:ilvl="8" w:tplc="04090005" w:tentative="1">
+      <w:start w:val="1"/>
+      <w:numFmt w:val="bullet"/>
+      <w:lvlText w:val=""/>
+      <w:lvlJc w:val="left"/>
+      <w:pPr>
+        <w:ind w:left="7560" w:hanging="360"/>
+      </w:pPr>
+      <w:rPr>
+        <w:rFonts w:ascii="Wingdings" w:hAnsi="Wingdings" w:hint="default"/>
+      </w:rPr>
+    </w:lvl>
+  </w:abstractNum>
+  <w:abstractNum w:abstractNumId="5">
+    <w:nsid w:val="1BCA5714"/>
+    <w:multiLevelType w:val="hybridMultilevel"/>
+    <w:tmpl w:val="BE181404"/>
+    <w:lvl w:ilvl="0" w:tplc="04090011">
+      <w:start w:val="1"/>
+      <w:numFmt w:val="decimal"/>
+      <w:lvlText w:val="%1)"/>
+      <w:lvlJc w:val="left"/>
+      <w:pPr>
+        <w:ind w:left="1080" w:hanging="360"/>
+      </w:pPr>
+    </w:lvl>
+    <w:lvl w:ilvl="1" w:tplc="04090019" w:tentative="1">
+      <w:start w:val="1"/>
+      <w:numFmt w:val="lowerLetter"/>
+      <w:lvlText w:val="%2."/>
+      <w:lvlJc w:val="left"/>
+      <w:pPr>
+        <w:ind w:left="1800" w:hanging="360"/>
+      </w:pPr>
+    </w:lvl>
+    <w:lvl w:ilvl="2" w:tplc="0409001B" w:tentative="1">
+      <w:start w:val="1"/>
+      <w:numFmt w:val="lowerRoman"/>
+      <w:lvlText w:val="%3."/>
+      <w:lvlJc w:val="right"/>
+      <w:pPr>
+        <w:ind w:left="2520" w:hanging="180"/>
+      </w:pPr>
+    </w:lvl>
+    <w:lvl w:ilvl="3" w:tplc="0409000F" w:tentative="1">
+      <w:start w:val="1"/>
+      <w:numFmt w:val="decimal"/>
+      <w:lvlText w:val="%4."/>
+      <w:lvlJc w:val="left"/>
+      <w:pPr>
+        <w:ind w:left="3240" w:hanging="360"/>
+      </w:pPr>
+    </w:lvl>
+    <w:lvl w:ilvl="4" w:tplc="04090019" w:tentative="1">
+      <w:start w:val="1"/>
+      <w:numFmt w:val="lowerLetter"/>
+      <w:lvlText w:val="%5."/>
+      <w:lvlJc w:val="left"/>
+      <w:pPr>
+        <w:ind w:left="3960" w:hanging="360"/>
+      </w:pPr>
+    </w:lvl>
+    <w:lvl w:ilvl="5" w:tplc="0409001B" w:tentative="1">
+      <w:start w:val="1"/>
+      <w:numFmt w:val="lowerRoman"/>
+      <w:lvlText w:val="%6."/>
+      <w:lvlJc w:val="right"/>
+      <w:pPr>
+        <w:ind w:left="4680" w:hanging="180"/>
+      </w:pPr>
+    </w:lvl>
+    <w:lvl w:ilvl="6" w:tplc="0409000F" w:tentative="1">
+      <w:start w:val="1"/>
+      <w:numFmt w:val="decimal"/>
+      <w:lvlText w:val="%7."/>
+      <w:lvlJc w:val="left"/>
+      <w:pPr>
+        <w:ind w:left="5400" w:hanging="360"/>
+      </w:pPr>
+    </w:lvl>
+    <w:lvl w:ilvl="7" w:tplc="04090019" w:tentative="1">
+      <w:start w:val="1"/>
+      <w:numFmt w:val="lowerLetter"/>
+      <w:lvlText w:val="%8."/>
+      <w:lvlJc w:val="left"/>
+      <w:pPr>
+        <w:ind w:left="6120" w:hanging="360"/>
+      </w:pPr>
+    </w:lvl>
+    <w:lvl w:ilvl="8" w:tplc="0409001B" w:tentative="1">
+      <w:start w:val="1"/>
+      <w:numFmt w:val="lowerRoman"/>
+      <w:lvlText w:val="%9."/>
+      <w:lvlJc w:val="right"/>
+      <w:pPr>
+        <w:ind w:left="6840" w:hanging="180"/>
+      </w:pPr>
+    </w:lvl>
+  </w:abstractNum>
+  <w:abstractNum w:abstractNumId="6">
     <w:nsid w:val="205504D5"/>
     <w:multiLevelType w:val="hybridMultilevel"/>
     <w:tmpl w:val="10D87768"/>
@@ -2411,10 +3232,10 @@
       </w:pPr>
     </w:lvl>
   </w:abstractNum>
-  <w:abstractNum w:abstractNumId="4">
+  <w:abstractNum w:abstractNumId="7">
     <w:nsid w:val="224A19F9"/>
     <w:multiLevelType w:val="hybridMultilevel"/>
-    <w:tmpl w:val="3846632E"/>
+    <w:tmpl w:val="2FF67812"/>
     <w:lvl w:ilvl="0" w:tplc="04090001">
       <w:start w:val="1"/>
       <w:numFmt w:val="bullet"/>
@@ -2427,7 +3248,7 @@
         <w:rFonts w:ascii="Symbol" w:hAnsi="Symbol" w:hint="default"/>
       </w:rPr>
     </w:lvl>
-    <w:lvl w:ilvl="1" w:tplc="04090003" w:tentative="1">
+    <w:lvl w:ilvl="1" w:tplc="04090003">
       <w:start w:val="1"/>
       <w:numFmt w:val="bullet"/>
       <w:lvlText w:val="o"/>
@@ -2439,7 +3260,7 @@
         <w:rFonts w:ascii="Courier New" w:hAnsi="Courier New" w:hint="default"/>
       </w:rPr>
     </w:lvl>
-    <w:lvl w:ilvl="2" w:tplc="04090005" w:tentative="1">
+    <w:lvl w:ilvl="2" w:tplc="04090005">
       <w:start w:val="1"/>
       <w:numFmt w:val="bullet"/>
       <w:lvlText w:val=""/>
@@ -2524,20 +3345,20 @@
       </w:rPr>
     </w:lvl>
   </w:abstractNum>
-  <w:abstractNum w:abstractNumId="5">
-    <w:nsid w:val="27726D12"/>
+  <w:abstractNum w:abstractNumId="8">
+    <w:nsid w:val="22913C6A"/>
     <w:multiLevelType w:val="hybridMultilevel"/>
-    <w:tmpl w:val="127445CE"/>
-    <w:lvl w:ilvl="0" w:tplc="04090011">
+    <w:tmpl w:val="FBD604B6"/>
+    <w:lvl w:ilvl="0" w:tplc="0409000F">
       <w:start w:val="1"/>
       <w:numFmt w:val="decimal"/>
-      <w:lvlText w:val="%1)"/>
+      <w:lvlText w:val="%1."/>
       <w:lvlJc w:val="left"/>
       <w:pPr>
         <w:ind w:left="720" w:hanging="360"/>
       </w:pPr>
     </w:lvl>
-    <w:lvl w:ilvl="1" w:tplc="04090019">
+    <w:lvl w:ilvl="1" w:tplc="04090019" w:tentative="1">
       <w:start w:val="1"/>
       <w:numFmt w:val="lowerLetter"/>
       <w:lvlText w:val="%2."/>
@@ -2610,7 +3431,93 @@
       </w:pPr>
     </w:lvl>
   </w:abstractNum>
-  <w:abstractNum w:abstractNumId="6">
+  <w:abstractNum w:abstractNumId="9">
+    <w:nsid w:val="27726D12"/>
+    <w:multiLevelType w:val="hybridMultilevel"/>
+    <w:tmpl w:val="97E00034"/>
+    <w:lvl w:ilvl="0" w:tplc="04090011">
+      <w:start w:val="1"/>
+      <w:numFmt w:val="decimal"/>
+      <w:lvlText w:val="%1)"/>
+      <w:lvlJc w:val="left"/>
+      <w:pPr>
+        <w:ind w:left="720" w:hanging="360"/>
+      </w:pPr>
+    </w:lvl>
+    <w:lvl w:ilvl="1" w:tplc="04090019">
+      <w:start w:val="1"/>
+      <w:numFmt w:val="lowerLetter"/>
+      <w:lvlText w:val="%2."/>
+      <w:lvlJc w:val="left"/>
+      <w:pPr>
+        <w:ind w:left="1440" w:hanging="360"/>
+      </w:pPr>
+    </w:lvl>
+    <w:lvl w:ilvl="2" w:tplc="0409001B">
+      <w:start w:val="1"/>
+      <w:numFmt w:val="lowerRoman"/>
+      <w:lvlText w:val="%3."/>
+      <w:lvlJc w:val="right"/>
+      <w:pPr>
+        <w:ind w:left="2160" w:hanging="180"/>
+      </w:pPr>
+    </w:lvl>
+    <w:lvl w:ilvl="3" w:tplc="0409000F">
+      <w:start w:val="1"/>
+      <w:numFmt w:val="decimal"/>
+      <w:lvlText w:val="%4."/>
+      <w:lvlJc w:val="left"/>
+      <w:pPr>
+        <w:ind w:left="2880" w:hanging="360"/>
+      </w:pPr>
+    </w:lvl>
+    <w:lvl w:ilvl="4" w:tplc="04090019" w:tentative="1">
+      <w:start w:val="1"/>
+      <w:numFmt w:val="lowerLetter"/>
+      <w:lvlText w:val="%5."/>
+      <w:lvlJc w:val="left"/>
+      <w:pPr>
+        <w:ind w:left="3600" w:hanging="360"/>
+      </w:pPr>
+    </w:lvl>
+    <w:lvl w:ilvl="5" w:tplc="0409001B" w:tentative="1">
+      <w:start w:val="1"/>
+      <w:numFmt w:val="lowerRoman"/>
+      <w:lvlText w:val="%6."/>
+      <w:lvlJc w:val="right"/>
+      <w:pPr>
+        <w:ind w:left="4320" w:hanging="180"/>
+      </w:pPr>
+    </w:lvl>
+    <w:lvl w:ilvl="6" w:tplc="0409000F" w:tentative="1">
+      <w:start w:val="1"/>
+      <w:numFmt w:val="decimal"/>
+      <w:lvlText w:val="%7."/>
+      <w:lvlJc w:val="left"/>
+      <w:pPr>
+        <w:ind w:left="5040" w:hanging="360"/>
+      </w:pPr>
+    </w:lvl>
+    <w:lvl w:ilvl="7" w:tplc="04090019" w:tentative="1">
+      <w:start w:val="1"/>
+      <w:numFmt w:val="lowerLetter"/>
+      <w:lvlText w:val="%8."/>
+      <w:lvlJc w:val="left"/>
+      <w:pPr>
+        <w:ind w:left="5760" w:hanging="360"/>
+      </w:pPr>
+    </w:lvl>
+    <w:lvl w:ilvl="8" w:tplc="0409001B" w:tentative="1">
+      <w:start w:val="1"/>
+      <w:numFmt w:val="lowerRoman"/>
+      <w:lvlText w:val="%9."/>
+      <w:lvlJc w:val="right"/>
+      <w:pPr>
+        <w:ind w:left="6480" w:hanging="180"/>
+      </w:pPr>
+    </w:lvl>
+  </w:abstractNum>
+  <w:abstractNum w:abstractNumId="10">
     <w:nsid w:val="29112ADD"/>
     <w:multiLevelType w:val="hybridMultilevel"/>
     <w:tmpl w:val="3E1040A6"/>
@@ -2696,7 +3603,7 @@
       </w:pPr>
     </w:lvl>
   </w:abstractNum>
-  <w:abstractNum w:abstractNumId="7">
+  <w:abstractNum w:abstractNumId="11">
     <w:nsid w:val="30990DC1"/>
     <w:multiLevelType w:val="hybridMultilevel"/>
     <w:tmpl w:val="74A0B2FE"/>
@@ -2785,7 +3692,7 @@
       </w:pPr>
     </w:lvl>
   </w:abstractNum>
-  <w:abstractNum w:abstractNumId="8">
+  <w:abstractNum w:abstractNumId="12">
     <w:nsid w:val="3D1B073D"/>
     <w:multiLevelType w:val="hybridMultilevel"/>
     <w:tmpl w:val="E7D8E956"/>
@@ -2871,7 +3778,7 @@
       </w:pPr>
     </w:lvl>
   </w:abstractNum>
-  <w:abstractNum w:abstractNumId="9">
+  <w:abstractNum w:abstractNumId="13">
     <w:nsid w:val="40DA393E"/>
     <w:multiLevelType w:val="hybridMultilevel"/>
     <w:tmpl w:val="E7D8E956"/>
@@ -2957,7 +3864,7 @@
       </w:pPr>
     </w:lvl>
   </w:abstractNum>
-  <w:abstractNum w:abstractNumId="10">
+  <w:abstractNum w:abstractNumId="14">
     <w:nsid w:val="4BFB109F"/>
     <w:multiLevelType w:val="hybridMultilevel"/>
     <w:tmpl w:val="FE165A1A"/>
@@ -3070,7 +3977,7 @@
       </w:rPr>
     </w:lvl>
   </w:abstractNum>
-  <w:abstractNum w:abstractNumId="11">
+  <w:abstractNum w:abstractNumId="15">
     <w:nsid w:val="4DF03398"/>
     <w:multiLevelType w:val="hybridMultilevel"/>
     <w:tmpl w:val="E7D8E956"/>
@@ -3156,7 +4063,7 @@
       </w:pPr>
     </w:lvl>
   </w:abstractNum>
-  <w:abstractNum w:abstractNumId="12">
+  <w:abstractNum w:abstractNumId="16">
     <w:nsid w:val="516A233D"/>
     <w:multiLevelType w:val="hybridMultilevel"/>
     <w:tmpl w:val="0488155C"/>
@@ -3242,7 +4149,7 @@
       </w:pPr>
     </w:lvl>
   </w:abstractNum>
-  <w:abstractNum w:abstractNumId="13">
+  <w:abstractNum w:abstractNumId="17">
     <w:nsid w:val="616412E0"/>
     <w:multiLevelType w:val="hybridMultilevel"/>
     <w:tmpl w:val="495CE0F2"/>
@@ -3353,6 +4260,92 @@
       <w:rPr>
         <w:rFonts w:ascii="Wingdings" w:hAnsi="Wingdings" w:hint="default"/>
       </w:rPr>
+    </w:lvl>
+  </w:abstractNum>
+  <w:abstractNum w:abstractNumId="18">
+    <w:nsid w:val="787168A5"/>
+    <w:multiLevelType w:val="hybridMultilevel"/>
+    <w:tmpl w:val="AD286F46"/>
+    <w:lvl w:ilvl="0" w:tplc="0409000F">
+      <w:start w:val="1"/>
+      <w:numFmt w:val="decimal"/>
+      <w:lvlText w:val="%1."/>
+      <w:lvlJc w:val="left"/>
+      <w:pPr>
+        <w:ind w:left="720" w:hanging="360"/>
+      </w:pPr>
+    </w:lvl>
+    <w:lvl w:ilvl="1" w:tplc="04090019" w:tentative="1">
+      <w:start w:val="1"/>
+      <w:numFmt w:val="lowerLetter"/>
+      <w:lvlText w:val="%2."/>
+      <w:lvlJc w:val="left"/>
+      <w:pPr>
+        <w:ind w:left="1440" w:hanging="360"/>
+      </w:pPr>
+    </w:lvl>
+    <w:lvl w:ilvl="2" w:tplc="0409001B" w:tentative="1">
+      <w:start w:val="1"/>
+      <w:numFmt w:val="lowerRoman"/>
+      <w:lvlText w:val="%3."/>
+      <w:lvlJc w:val="right"/>
+      <w:pPr>
+        <w:ind w:left="2160" w:hanging="180"/>
+      </w:pPr>
+    </w:lvl>
+    <w:lvl w:ilvl="3" w:tplc="0409000F" w:tentative="1">
+      <w:start w:val="1"/>
+      <w:numFmt w:val="decimal"/>
+      <w:lvlText w:val="%4."/>
+      <w:lvlJc w:val="left"/>
+      <w:pPr>
+        <w:ind w:left="2880" w:hanging="360"/>
+      </w:pPr>
+    </w:lvl>
+    <w:lvl w:ilvl="4" w:tplc="04090019" w:tentative="1">
+      <w:start w:val="1"/>
+      <w:numFmt w:val="lowerLetter"/>
+      <w:lvlText w:val="%5."/>
+      <w:lvlJc w:val="left"/>
+      <w:pPr>
+        <w:ind w:left="3600" w:hanging="360"/>
+      </w:pPr>
+    </w:lvl>
+    <w:lvl w:ilvl="5" w:tplc="0409001B" w:tentative="1">
+      <w:start w:val="1"/>
+      <w:numFmt w:val="lowerRoman"/>
+      <w:lvlText w:val="%6."/>
+      <w:lvlJc w:val="right"/>
+      <w:pPr>
+        <w:ind w:left="4320" w:hanging="180"/>
+      </w:pPr>
+    </w:lvl>
+    <w:lvl w:ilvl="6" w:tplc="0409000F" w:tentative="1">
+      <w:start w:val="1"/>
+      <w:numFmt w:val="decimal"/>
+      <w:lvlText w:val="%7."/>
+      <w:lvlJc w:val="left"/>
+      <w:pPr>
+        <w:ind w:left="5040" w:hanging="360"/>
+      </w:pPr>
+    </w:lvl>
+    <w:lvl w:ilvl="7" w:tplc="04090019" w:tentative="1">
+      <w:start w:val="1"/>
+      <w:numFmt w:val="lowerLetter"/>
+      <w:lvlText w:val="%8."/>
+      <w:lvlJc w:val="left"/>
+      <w:pPr>
+        <w:ind w:left="5760" w:hanging="360"/>
+      </w:pPr>
+    </w:lvl>
+    <w:lvl w:ilvl="8" w:tplc="0409001B" w:tentative="1">
+      <w:start w:val="1"/>
+      <w:numFmt w:val="lowerRoman"/>
+      <w:lvlText w:val="%9."/>
+      <w:lvlJc w:val="right"/>
+      <w:pPr>
+        <w:ind w:left="6480" w:hanging="180"/>
+      </w:pPr>
     </w:lvl>
   </w:abstractNum>
   <w:num w:numId="1">
@@ -3377,37 +4370,52 @@
     <w:abstractNumId w:val="0"/>
   </w:num>
   <w:num w:numId="8">
+    <w:abstractNumId w:val="6"/>
+  </w:num>
+  <w:num w:numId="9">
+    <w:abstractNumId w:val="17"/>
+  </w:num>
+  <w:num w:numId="10">
+    <w:abstractNumId w:val="16"/>
+  </w:num>
+  <w:num w:numId="11">
+    <w:abstractNumId w:val="11"/>
+  </w:num>
+  <w:num w:numId="12">
+    <w:abstractNumId w:val="10"/>
+  </w:num>
+  <w:num w:numId="13">
+    <w:abstractNumId w:val="15"/>
+  </w:num>
+  <w:num w:numId="14">
+    <w:abstractNumId w:val="14"/>
+  </w:num>
+  <w:num w:numId="15">
+    <w:abstractNumId w:val="9"/>
+  </w:num>
+  <w:num w:numId="16">
+    <w:abstractNumId w:val="7"/>
+  </w:num>
+  <w:num w:numId="17">
+    <w:abstractNumId w:val="13"/>
+  </w:num>
+  <w:num w:numId="18">
+    <w:abstractNumId w:val="12"/>
+  </w:num>
+  <w:num w:numId="19">
+    <w:abstractNumId w:val="4"/>
+  </w:num>
+  <w:num w:numId="20">
     <w:abstractNumId w:val="3"/>
   </w:num>
-  <w:num w:numId="9">
-    <w:abstractNumId w:val="13"/>
+  <w:num w:numId="21">
+    <w:abstractNumId w:val="18"/>
   </w:num>
-  <w:num w:numId="10">
-    <w:abstractNumId w:val="12"/>
+  <w:num w:numId="22">
+    <w:abstractNumId w:val="8"/>
   </w:num>
-  <w:num w:numId="11">
-    <w:abstractNumId w:val="7"/>
-  </w:num>
-  <w:num w:numId="12">
-    <w:abstractNumId w:val="6"/>
-  </w:num>
-  <w:num w:numId="13">
-    <w:abstractNumId w:val="11"/>
-  </w:num>
-  <w:num w:numId="14">
-    <w:abstractNumId w:val="10"/>
-  </w:num>
-  <w:num w:numId="15">
+  <w:num w:numId="23">
     <w:abstractNumId w:val="5"/>
-  </w:num>
-  <w:num w:numId="16">
-    <w:abstractNumId w:val="4"/>
-  </w:num>
-  <w:num w:numId="17">
-    <w:abstractNumId w:val="9"/>
-  </w:num>
-  <w:num w:numId="18">
-    <w:abstractNumId w:val="8"/>
   </w:num>
 </w:numbering>
 </file>
@@ -5303,6 +6311,28 @@
     <w:pitch w:val="default"/>
     <w:sig w:usb0="00000003" w:usb1="00000000" w:usb2="00000000" w:usb3="00000000" w:csb0="00000001" w:csb1="00000000"/>
   </w:font>
+  <w:font w:name="Menlo">
+    <w:altName w:val="Times New Roman"/>
+    <w:panose1 w:val="00000000000000000000"/>
+    <w:charset w:val="00"/>
+    <w:family w:val="roman"/>
+    <w:notTrueType/>
+    <w:pitch w:val="default"/>
+  </w:font>
+  <w:font w:name="Courier">
+    <w:panose1 w:val="02000500000000000000"/>
+    <w:charset w:val="00"/>
+    <w:family w:val="auto"/>
+    <w:pitch w:val="variable"/>
+    <w:sig w:usb0="00000003" w:usb1="00000000" w:usb2="00000000" w:usb3="00000000" w:csb0="00000001" w:csb1="00000000"/>
+  </w:font>
+  <w:font w:name="Helvetica Neue">
+    <w:panose1 w:val="02000503000000020004"/>
+    <w:charset w:val="00"/>
+    <w:family w:val="auto"/>
+    <w:pitch w:val="variable"/>
+    <w:sig w:usb0="E50002FF" w:usb1="500079DB" w:usb2="00000010" w:usb3="00000000" w:csb0="00000001" w:csb1="00000000"/>
+  </w:font>
   <w:font w:name="Arial">
     <w:panose1 w:val="020B0604020202020204"/>
     <w:charset w:val="00"/>
@@ -5426,6 +6456,7 @@
     <w:rsidRoot w:val="002514FE"/>
     <w:rsid w:val="00044811"/>
     <w:rsid w:val="002514FE"/>
+    <w:rsid w:val="009D275F"/>
     <w:rsid w:val="00BC726A"/>
     <w:rsid w:val="00D23384"/>
   </w:rsids>

</xml_diff>

<commit_message>
modified text inside how to document
</commit_message>
<xml_diff>
--- a/Documents/Technical/Android/How-To_use_nervousnet_android_API.docx
+++ b/Documents/Technical/Android/How-To_use_nervousnet_android_API.docx
@@ -78,6 +78,7 @@
               <w:dataBinding w:prefixMappings="xmlns:ns0='http://purl.org/dc/elements/1.1/' xmlns:ns1='http://schemas.openxmlformats.org/package/2006/metadata/core-properties' " w:xpath="/ns1:coreProperties[1]/ns0:title[1]" w:storeItemID="{6C3C8BC8-F283-45AE-878A-BAB7291924A1}"/>
               <w:text w:multiLine="1"/>
             </w:sdtPr>
+            <w:sdtEndPr/>
             <w:sdtContent>
               <w:p>
                 <w:pPr>
@@ -146,6 +147,7 @@
                 <w:dataBinding w:prefixMappings="xmlns:ns0='http://purl.org/dc/elements/1.1/' xmlns:ns1='http://schemas.openxmlformats.org/package/2006/metadata/core-properties' " w:xpath="/ns1:coreProperties[1]/ns0:subject[1]" w:storeItemID="{6C3C8BC8-F283-45AE-878A-BAB7291924A1}"/>
                 <w:text w:multiLine="1"/>
               </w:sdtPr>
+              <w:sdtEndPr/>
               <w:sdtContent>
                 <w:r>
                   <w:rPr>
@@ -256,8 +258,8 @@
                 <w:b/>
               </w:rPr>
             </w:pPr>
-            <w:bookmarkStart w:id="0" w:name="_Toc261004492"/>
-            <w:bookmarkStart w:id="1" w:name="_Toc261004494"/>
+            <w:bookmarkStart w:id="0" w:name="_Toc261004494"/>
+            <w:bookmarkStart w:id="1" w:name="_Toc261004492"/>
             <w:r>
               <w:rPr>
                 <w:b/>
@@ -1118,7 +1120,7 @@
               <w:spacing w:after="0" w:line="240" w:lineRule="auto"/>
               <w:ind w:left="2880"/>
               <w:rPr>
-                <w:rFonts w:ascii="Menlo" w:hAnsi="Menlo" w:cs="Courier"/>
+                <w:rFonts w:ascii="Menlo" w:hAnsi="Menlo" w:cs="Courier" w:hint="eastAsia"/>
                 <w:color w:val="000000"/>
                 <w:sz w:val="18"/>
                 <w:szCs w:val="18"/>
@@ -1181,7 +1183,7 @@
               <w:spacing w:after="0" w:line="240" w:lineRule="auto"/>
               <w:ind w:left="2880"/>
               <w:rPr>
-                <w:rFonts w:ascii="Menlo" w:hAnsi="Menlo" w:cs="Courier"/>
+                <w:rFonts w:ascii="Menlo" w:hAnsi="Menlo" w:cs="Courier" w:hint="eastAsia"/>
                 <w:color w:val="000000"/>
                 <w:sz w:val="18"/>
                 <w:szCs w:val="18"/>
@@ -1212,7 +1214,7 @@
               <w:spacing w:after="0" w:line="240" w:lineRule="auto"/>
               <w:ind w:left="2880"/>
               <w:rPr>
-                <w:rFonts w:ascii="Menlo" w:hAnsi="Menlo" w:cs="Courier"/>
+                <w:rFonts w:ascii="Menlo" w:hAnsi="Menlo" w:cs="Courier" w:hint="eastAsia"/>
                 <w:color w:val="000000"/>
                 <w:sz w:val="18"/>
                 <w:szCs w:val="18"/>
@@ -1264,7 +1266,7 @@
               <w:spacing w:after="0" w:line="240" w:lineRule="auto"/>
               <w:ind w:left="2880"/>
               <w:rPr>
-                <w:rFonts w:ascii="Menlo" w:hAnsi="Menlo" w:cs="Courier"/>
+                <w:rFonts w:ascii="Menlo" w:hAnsi="Menlo" w:cs="Courier" w:hint="eastAsia"/>
                 <w:b/>
                 <w:bCs/>
                 <w:color w:val="auto"/>
@@ -1343,7 +1345,7 @@
               <w:spacing w:after="0" w:line="240" w:lineRule="auto"/>
               <w:ind w:left="2880"/>
               <w:rPr>
-                <w:rFonts w:ascii="Menlo" w:hAnsi="Menlo" w:cs="Courier"/>
+                <w:rFonts w:ascii="Menlo" w:hAnsi="Menlo" w:cs="Courier" w:hint="eastAsia"/>
                 <w:color w:val="auto"/>
                 <w:sz w:val="18"/>
                 <w:szCs w:val="18"/>
@@ -1400,19 +1402,7 @@
                 <w:rPr>
                   <w:rStyle w:val="Hyperlink"/>
                 </w:rPr>
-                <w:t>https://bintray.com/ppulikal/maven/nervo</w:t>
-              </w:r>
-              <w:r>
-                <w:rPr>
-                  <w:rStyle w:val="Hyperlink"/>
-                </w:rPr>
-                <w:t>u</w:t>
-              </w:r>
-              <w:r>
-                <w:rPr>
-                  <w:rStyle w:val="Hyperlink"/>
-                </w:rPr>
-                <w:t>snetLIB/</w:t>
+                <w:t>https://bintray.com/ppulikal/maven/nervousnetLIB/</w:t>
               </w:r>
             </w:hyperlink>
           </w:p>
@@ -1420,8 +1410,6 @@
             <w:pPr>
               <w:ind w:left="1080"/>
             </w:pPr>
-            <w:bookmarkStart w:id="2" w:name="_GoBack"/>
-            <w:bookmarkEnd w:id="2"/>
           </w:p>
           <w:p>
             <w:pPr>
@@ -1466,7 +1454,7 @@
               <w:spacing w:after="0" w:line="240" w:lineRule="auto"/>
               <w:ind w:left="1440"/>
               <w:rPr>
-                <w:rFonts w:ascii="Menlo" w:hAnsi="Menlo" w:cs="Courier"/>
+                <w:rFonts w:ascii="Menlo" w:hAnsi="Menlo" w:cs="Courier" w:hint="eastAsia"/>
                 <w:color w:val="000000"/>
                 <w:sz w:val="18"/>
                 <w:szCs w:val="18"/>
@@ -1559,7 +1547,7 @@
               <w:spacing w:after="0" w:line="240" w:lineRule="auto"/>
               <w:ind w:left="1440"/>
               <w:rPr>
-                <w:rFonts w:ascii="Menlo" w:hAnsi="Menlo" w:cs="Courier"/>
+                <w:rFonts w:ascii="Menlo" w:hAnsi="Menlo" w:cs="Courier" w:hint="eastAsia"/>
                 <w:color w:val="000000"/>
                 <w:sz w:val="18"/>
                 <w:szCs w:val="18"/>
@@ -1616,7 +1604,7 @@
               <w:spacing w:after="0" w:line="240" w:lineRule="auto"/>
               <w:ind w:left="2160"/>
               <w:rPr>
-                <w:rFonts w:ascii="Menlo" w:hAnsi="Menlo" w:cs="Courier"/>
+                <w:rFonts w:ascii="Menlo" w:hAnsi="Menlo" w:cs="Courier" w:hint="eastAsia"/>
                 <w:color w:val="000000"/>
                 <w:sz w:val="18"/>
                 <w:szCs w:val="18"/>
@@ -1690,7 +1678,7 @@
               <w:spacing w:after="0" w:line="240" w:lineRule="auto"/>
               <w:ind w:left="2160"/>
               <w:rPr>
-                <w:rFonts w:ascii="Menlo" w:hAnsi="Menlo" w:cs="Courier"/>
+                <w:rFonts w:ascii="Menlo" w:hAnsi="Menlo" w:cs="Courier" w:hint="eastAsia"/>
                 <w:b/>
                 <w:bCs/>
                 <w:color w:val="000080"/>
@@ -1723,7 +1711,7 @@
               <w:spacing w:after="0" w:line="240" w:lineRule="auto"/>
               <w:ind w:left="2160"/>
               <w:rPr>
-                <w:rFonts w:ascii="Menlo" w:hAnsi="Menlo" w:cs="Courier"/>
+                <w:rFonts w:ascii="Menlo" w:hAnsi="Menlo" w:cs="Courier" w:hint="eastAsia"/>
                 <w:color w:val="000000"/>
                 <w:sz w:val="18"/>
                 <w:szCs w:val="18"/>
@@ -1876,7 +1864,7 @@
               <w:spacing w:after="0" w:line="240" w:lineRule="auto"/>
               <w:ind w:left="1440"/>
               <w:rPr>
-                <w:rFonts w:ascii="Menlo" w:hAnsi="Menlo" w:cs="Courier"/>
+                <w:rFonts w:ascii="Menlo" w:hAnsi="Menlo" w:cs="Courier" w:hint="eastAsia"/>
                 <w:color w:val="000000"/>
                 <w:sz w:val="18"/>
                 <w:szCs w:val="18"/>
@@ -1920,7 +1908,27 @@
                 <w:sz w:val="18"/>
                 <w:szCs w:val="18"/>
               </w:rPr>
-              <w:t>NervousnetServiceController(LightmeterActivity.</w:t>
+              <w:t>NervousnetServiceController(</w:t>
+            </w:r>
+            <w:r>
+              <w:rPr>
+                <w:rFonts w:ascii="Menlo" w:hAnsi="Menlo" w:cs="Courier"/>
+                <w:color w:val="000000"/>
+                <w:sz w:val="18"/>
+                <w:szCs w:val="18"/>
+              </w:rPr>
+              <w:t>YOURACTIVITY</w:t>
+            </w:r>
+            <w:bookmarkStart w:id="2" w:name="_GoBack"/>
+            <w:bookmarkEnd w:id="2"/>
+            <w:r>
+              <w:rPr>
+                <w:rFonts w:ascii="Menlo" w:hAnsi="Menlo" w:cs="Courier"/>
+                <w:color w:val="000000"/>
+                <w:sz w:val="18"/>
+                <w:szCs w:val="18"/>
+              </w:rPr>
+              <w:t>.</w:t>
             </w:r>
             <w:r>
               <w:rPr>
@@ -2042,7 +2050,7 @@
               <w:spacing w:after="0" w:line="240" w:lineRule="auto"/>
               <w:ind w:left="1440"/>
               <w:rPr>
-                <w:rFonts w:ascii="Menlo" w:hAnsi="Menlo" w:cs="Courier"/>
+                <w:rFonts w:ascii="Menlo" w:hAnsi="Menlo" w:cs="Courier" w:hint="eastAsia"/>
                 <w:color w:val="000000"/>
                 <w:sz w:val="18"/>
                 <w:szCs w:val="18"/>
@@ -2092,7 +2100,7 @@
               <w:spacing w:after="0" w:line="240" w:lineRule="auto"/>
               <w:ind w:left="1440"/>
               <w:rPr>
-                <w:rFonts w:ascii="Menlo" w:hAnsi="Menlo" w:cs="Courier"/>
+                <w:rFonts w:ascii="Menlo" w:hAnsi="Menlo" w:cs="Courier" w:hint="eastAsia"/>
                 <w:color w:val="000000"/>
                 <w:sz w:val="18"/>
                 <w:szCs w:val="18"/>
@@ -2207,7 +2215,7 @@
               <w:spacing w:after="0" w:line="240" w:lineRule="auto"/>
               <w:ind w:left="2160"/>
               <w:rPr>
-                <w:rFonts w:ascii="Menlo" w:hAnsi="Menlo" w:cs="Courier"/>
+                <w:rFonts w:ascii="Menlo" w:hAnsi="Menlo" w:cs="Courier" w:hint="eastAsia"/>
                 <w:color w:val="000000"/>
                 <w:sz w:val="18"/>
                 <w:szCs w:val="18"/>
@@ -2325,7 +2333,7 @@
               </w:rPr>
             </w:pPr>
           </w:p>
-          <w:bookmarkEnd w:id="1"/>
+          <w:bookmarkEnd w:id="0"/>
           <w:p>
             <w:pPr>
               <w:spacing w:after="0" w:line="240" w:lineRule="auto"/>
@@ -2390,7 +2398,7 @@
         <w:pStyle w:val="NoSpacing"/>
       </w:pPr>
     </w:p>
-    <w:bookmarkEnd w:id="0"/>
+    <w:bookmarkEnd w:id="1"/>
     <w:p>
       <w:pPr>
         <w:pStyle w:val="Heading1"/>
@@ -2708,6 +2716,7 @@
             <w:dataBinding w:prefixMappings="xmlns:ns0='http://purl.org/dc/elements/1.1/' xmlns:ns1='http://schemas.openxmlformats.org/package/2006/metadata/core-properties' " w:xpath="/ns1:coreProperties[1]/ns0:subject[1]" w:storeItemID="{6C3C8BC8-F283-45AE-878A-BAB7291924A1}"/>
             <w:text w:multiLine="1"/>
           </w:sdtPr>
+          <w:sdtEndPr/>
           <w:sdtContent>
             <w:p>
               <w:pPr>

</xml_diff>

<commit_message>
Update the how to document to fix broken links
</commit_message>
<xml_diff>
--- a/Documents/Technical/Android/How-To_use_nervousnet_android_API.docx
+++ b/Documents/Technical/Android/How-To_use_nervousnet_android_API.docx
@@ -809,8 +809,8 @@
             <w:pPr>
               <w:ind w:left="1080"/>
               <w:rPr>
-                <w:b/>
-                <w:color w:val="7F7F7F" w:themeColor="text1" w:themeTint="80"/>
+                <w:rFonts w:ascii="Helvetica" w:hAnsi="Helvetica" w:cs="Helvetica"/>
+                <w:color w:val="BD5FBD"/>
                 <w:sz w:val="18"/>
                 <w:szCs w:val="18"/>
               </w:rPr>
@@ -819,13 +819,35 @@
               <w:r>
                 <w:rPr>
                   <w:rStyle w:val="Hyperlink"/>
-                  <w:b/>
+                  <w:rFonts w:ascii="Helvetica" w:hAnsi="Helvetica" w:cs="Helvetica"/>
                   <w:sz w:val="18"/>
                   <w:szCs w:val="18"/>
                 </w:rPr>
-                <w:t>https://github.com/nervousnet/nervousnet-android/tree/master/MobileClients/Android/nervousnetLIB</w:t>
+                <w:t>https://github.com/nervousnet/nervousnet-android/tree/master/MobileClients/Android/nervousnet/nervousnetLIB</w:t>
               </w:r>
             </w:hyperlink>
+          </w:p>
+          <w:p>
+            <w:pPr>
+              <w:ind w:left="1080"/>
+              <w:rPr>
+                <w:rFonts w:ascii="Helvetica" w:hAnsi="Helvetica" w:cs="Helvetica"/>
+                <w:color w:val="BD5FBD"/>
+                <w:sz w:val="18"/>
+                <w:szCs w:val="18"/>
+              </w:rPr>
+            </w:pPr>
+          </w:p>
+          <w:p>
+            <w:pPr>
+              <w:ind w:left="1080"/>
+              <w:rPr>
+                <w:rFonts w:ascii="Helvetica" w:hAnsi="Helvetica" w:cs="Helvetica"/>
+                <w:color w:val="BD5FBD"/>
+                <w:sz w:val="18"/>
+                <w:szCs w:val="18"/>
+              </w:rPr>
+            </w:pPr>
           </w:p>
           <w:p>
             <w:pPr>
@@ -859,7 +881,6 @@
                 <w:sz w:val="18"/>
                 <w:szCs w:val="18"/>
               </w:rPr>
-              <w:lastRenderedPageBreak/>
               <w:t>Sample Extension Project (LightMeter</w:t>
             </w:r>
             <w:r>
@@ -1358,6 +1379,9 @@
           <w:p>
             <w:pPr>
               <w:ind w:left="1080"/>
+              <w:rPr>
+                <w:rStyle w:val="Hyperlink"/>
+              </w:rPr>
             </w:pPr>
             <w:hyperlink r:id="rId17" w:history="1">
               <w:r>
@@ -1365,19 +1389,6 @@
                   <w:rStyle w:val="Hyperlink"/>
                 </w:rPr>
                 <w:t>http://jcenter.bintray.com/ch/ethz/coss/nervousnet/nervousnetLIB/</w:t>
-              </w:r>
-            </w:hyperlink>
-          </w:p>
-          <w:p>
-            <w:pPr>
-              <w:ind w:left="1080"/>
-            </w:pPr>
-            <w:hyperlink r:id="rId18" w:history="1">
-              <w:r>
-                <w:rPr>
-                  <w:rStyle w:val="Hyperlink"/>
-                </w:rPr>
-                <w:t>https://bintray.com/ppulikal/maven/nervousnetLIB/</w:t>
               </w:r>
             </w:hyperlink>
           </w:p>
@@ -1531,10 +1542,110 @@
           </w:p>
           <w:p>
             <w:pPr>
-              <w:rPr>
-                <w:szCs w:val="20"/>
+              <w:ind w:left="1080"/>
+              <w:rPr>
+                <w:b/>
+                <w:sz w:val="16"/>
+                <w:szCs w:val="16"/>
               </w:rPr>
             </w:pPr>
+            <w:r>
+              <w:rPr>
+                <w:b/>
+                <w:sz w:val="16"/>
+                <w:szCs w:val="16"/>
+              </w:rPr>
+              <w:t>(</w:t>
+            </w:r>
+            <w:r>
+              <w:rPr>
+                <w:b/>
+                <w:sz w:val="16"/>
+                <w:szCs w:val="16"/>
+              </w:rPr>
+              <w:t>Note:</w:t>
+            </w:r>
+            <w:r>
+              <w:rPr>
+                <w:b/>
+                <w:sz w:val="16"/>
+                <w:szCs w:val="16"/>
+              </w:rPr>
+              <w:t xml:space="preserve"> </w:t>
+            </w:r>
+            <w:r>
+              <w:rPr>
+                <w:sz w:val="16"/>
+                <w:szCs w:val="16"/>
+              </w:rPr>
+              <w:t xml:space="preserve">On some Android Devices using OS 6.0, after installing your </w:t>
+            </w:r>
+            <w:r>
+              <w:rPr>
+                <w:sz w:val="16"/>
+                <w:szCs w:val="16"/>
+              </w:rPr>
+              <w:t>Android App</w:t>
+            </w:r>
+            <w:r>
+              <w:rPr>
+                <w:sz w:val="16"/>
+                <w:szCs w:val="16"/>
+              </w:rPr>
+              <w:t xml:space="preserve">/axon, please enable the Bind Perm settings of your </w:t>
+            </w:r>
+            <w:r>
+              <w:rPr>
+                <w:sz w:val="16"/>
+                <w:szCs w:val="16"/>
+              </w:rPr>
+              <w:t>App</w:t>
+            </w:r>
+            <w:r>
+              <w:rPr>
+                <w:sz w:val="16"/>
+                <w:szCs w:val="16"/>
+              </w:rPr>
+              <w:t xml:space="preserve"> manually </w:t>
+            </w:r>
+            <w:r>
+              <w:rPr>
+                <w:sz w:val="16"/>
+                <w:szCs w:val="16"/>
+              </w:rPr>
+              <w:t>from</w:t>
+            </w:r>
+            <w:r>
+              <w:rPr>
+                <w:sz w:val="16"/>
+                <w:szCs w:val="16"/>
+              </w:rPr>
+              <w:t xml:space="preserve"> the device settings</w:t>
+            </w:r>
+            <w:r>
+              <w:rPr>
+                <w:sz w:val="16"/>
+                <w:szCs w:val="16"/>
+              </w:rPr>
+              <w:t xml:space="preserve"> -&gt; Application Manager -&gt;</w:t>
+            </w:r>
+            <w:bookmarkStart w:id="2" w:name="_GoBack"/>
+            <w:bookmarkEnd w:id="2"/>
+            <w:r>
+              <w:rPr>
+                <w:sz w:val="16"/>
+                <w:szCs w:val="16"/>
+              </w:rPr>
+              <w:t xml:space="preserve"> App Permissions</w:t>
+            </w:r>
+            <w:r>
+              <w:rPr>
+                <w:b/>
+                <w:sz w:val="16"/>
+                <w:szCs w:val="16"/>
+              </w:rPr>
+              <w:t>)</w:t>
+            </w:r>
           </w:p>
           <w:p>
             <w:pPr>
@@ -1686,7 +1797,7 @@
               <w:spacing w:after="0" w:line="240" w:lineRule="auto"/>
               <w:ind w:left="2160"/>
               <w:rPr>
-                <w:rFonts w:ascii="Menlo" w:hAnsi="Menlo" w:cs="Courier" w:hint="eastAsia"/>
+                <w:rFonts w:ascii="Menlo" w:hAnsi="Menlo" w:cs="Courier"/>
                 <w:color w:val="000000"/>
                 <w:sz w:val="18"/>
                 <w:szCs w:val="18"/>
@@ -1791,8 +1902,32 @@
           </w:p>
           <w:p>
             <w:pPr>
-              <w:rPr>
-                <w:szCs w:val="20"/>
+              <w:shd w:val="clear" w:color="auto" w:fill="FFFFFF"/>
+              <w:tabs>
+                <w:tab w:val="left" w:pos="916"/>
+                <w:tab w:val="left" w:pos="1832"/>
+                <w:tab w:val="left" w:pos="2748"/>
+                <w:tab w:val="left" w:pos="3664"/>
+                <w:tab w:val="left" w:pos="4580"/>
+                <w:tab w:val="left" w:pos="5496"/>
+                <w:tab w:val="left" w:pos="6412"/>
+                <w:tab w:val="left" w:pos="7328"/>
+                <w:tab w:val="left" w:pos="8244"/>
+                <w:tab w:val="left" w:pos="9160"/>
+                <w:tab w:val="left" w:pos="10076"/>
+                <w:tab w:val="left" w:pos="10992"/>
+                <w:tab w:val="left" w:pos="11908"/>
+                <w:tab w:val="left" w:pos="12824"/>
+                <w:tab w:val="left" w:pos="13740"/>
+                <w:tab w:val="left" w:pos="14656"/>
+              </w:tabs>
+              <w:spacing w:after="0" w:line="240" w:lineRule="auto"/>
+              <w:ind w:left="2160"/>
+              <w:rPr>
+                <w:rFonts w:ascii="Menlo" w:hAnsi="Menlo" w:cs="Courier"/>
+                <w:color w:val="000000"/>
+                <w:sz w:val="18"/>
+                <w:szCs w:val="18"/>
               </w:rPr>
             </w:pPr>
           </w:p>
@@ -1839,7 +1974,7 @@
               <w:spacing w:after="0" w:line="240" w:lineRule="auto"/>
               <w:ind w:left="1440"/>
               <w:rPr>
-                <w:rFonts w:ascii="Menlo" w:hAnsi="Menlo" w:cs="Courier" w:hint="eastAsia"/>
+                <w:rFonts w:ascii="Menlo" w:hAnsi="Menlo" w:cs="Courier"/>
                 <w:color w:val="000000"/>
                 <w:sz w:val="18"/>
                 <w:szCs w:val="18"/>
@@ -1971,32 +2106,6 @@
                 <w:szCs w:val="18"/>
               </w:rPr>
               <w:t>.connect();</w:t>
-            </w:r>
-          </w:p>
-          <w:p>
-            <w:pPr>
-              <w:ind w:left="720"/>
-              <w:rPr>
-                <w:szCs w:val="20"/>
-              </w:rPr>
-            </w:pPr>
-          </w:p>
-          <w:p>
-            <w:pPr>
-              <w:pStyle w:val="ListParagraph"/>
-              <w:numPr>
-                <w:ilvl w:val="0"/>
-                <w:numId w:val="15"/>
-              </w:numPr>
-              <w:rPr>
-                <w:szCs w:val="20"/>
-              </w:rPr>
-            </w:pPr>
-            <w:r>
-              <w:rPr>
-                <w:szCs w:val="20"/>
-              </w:rPr>
-              <w:t>Once the service is connected a callback is received inside the method</w:t>
             </w:r>
           </w:p>
           <w:p>
@@ -2023,31 +2132,12 @@
               <w:spacing w:after="0" w:line="240" w:lineRule="auto"/>
               <w:ind w:left="1440"/>
               <w:rPr>
-                <w:rFonts w:ascii="Menlo" w:hAnsi="Menlo" w:cs="Courier" w:hint="eastAsia"/>
-                <w:color w:val="000000"/>
-                <w:sz w:val="18"/>
-                <w:szCs w:val="18"/>
-              </w:rPr>
-            </w:pPr>
-            <w:r>
-              <w:rPr>
                 <w:rFonts w:ascii="Menlo" w:hAnsi="Menlo" w:cs="Courier"/>
                 <w:color w:val="000000"/>
                 <w:sz w:val="18"/>
                 <w:szCs w:val="18"/>
-                <w:shd w:val="clear" w:color="auto" w:fill="E4E4FF"/>
-              </w:rPr>
-              <w:t>onServiceConnected</w:t>
-            </w:r>
-            <w:r>
-              <w:rPr>
-                <w:rFonts w:ascii="Menlo" w:hAnsi="Menlo" w:cs="Courier"/>
-                <w:color w:val="000000"/>
-                <w:sz w:val="18"/>
-                <w:szCs w:val="18"/>
-              </w:rPr>
-              <w:t>()</w:t>
-            </w:r>
+              </w:rPr>
+            </w:pPr>
           </w:p>
           <w:p>
             <w:pPr>
@@ -2073,30 +2163,12 @@
               <w:spacing w:after="0" w:line="240" w:lineRule="auto"/>
               <w:ind w:left="1440"/>
               <w:rPr>
-                <w:rFonts w:ascii="Menlo" w:hAnsi="Menlo" w:cs="Courier" w:hint="eastAsia"/>
+                <w:rFonts w:ascii="Menlo" w:hAnsi="Menlo" w:cs="Courier"/>
                 <w:color w:val="000000"/>
                 <w:sz w:val="18"/>
                 <w:szCs w:val="18"/>
               </w:rPr>
             </w:pPr>
-          </w:p>
-          <w:p>
-            <w:pPr>
-              <w:pStyle w:val="ListParagraph"/>
-              <w:numPr>
-                <w:ilvl w:val="0"/>
-                <w:numId w:val="15"/>
-              </w:numPr>
-              <w:rPr>
-                <w:szCs w:val="20"/>
-              </w:rPr>
-            </w:pPr>
-            <w:r>
-              <w:rPr>
-                <w:szCs w:val="20"/>
-              </w:rPr>
-              <w:t>To disconnect from the nervousnet Service call:</w:t>
-            </w:r>
           </w:p>
           <w:p>
             <w:pPr>
@@ -2122,6 +2194,162 @@
               <w:spacing w:after="0" w:line="240" w:lineRule="auto"/>
               <w:ind w:left="1440"/>
               <w:rPr>
+                <w:rFonts w:ascii="Menlo" w:hAnsi="Menlo" w:cs="Courier"/>
+                <w:color w:val="000000"/>
+                <w:sz w:val="18"/>
+                <w:szCs w:val="18"/>
+              </w:rPr>
+            </w:pPr>
+          </w:p>
+          <w:p>
+            <w:pPr>
+              <w:ind w:left="720"/>
+              <w:rPr>
+                <w:szCs w:val="20"/>
+              </w:rPr>
+            </w:pPr>
+          </w:p>
+          <w:p>
+            <w:pPr>
+              <w:pStyle w:val="ListParagraph"/>
+              <w:numPr>
+                <w:ilvl w:val="0"/>
+                <w:numId w:val="15"/>
+              </w:numPr>
+              <w:rPr>
+                <w:szCs w:val="20"/>
+              </w:rPr>
+            </w:pPr>
+            <w:r>
+              <w:rPr>
+                <w:szCs w:val="20"/>
+              </w:rPr>
+              <w:t>Once the service is connected a callback is received inside the method</w:t>
+            </w:r>
+          </w:p>
+          <w:p>
+            <w:pPr>
+              <w:shd w:val="clear" w:color="auto" w:fill="FFFFFF"/>
+              <w:tabs>
+                <w:tab w:val="left" w:pos="916"/>
+                <w:tab w:val="left" w:pos="1832"/>
+                <w:tab w:val="left" w:pos="2748"/>
+                <w:tab w:val="left" w:pos="3664"/>
+                <w:tab w:val="left" w:pos="4580"/>
+                <w:tab w:val="left" w:pos="5496"/>
+                <w:tab w:val="left" w:pos="6412"/>
+                <w:tab w:val="left" w:pos="7328"/>
+                <w:tab w:val="left" w:pos="8244"/>
+                <w:tab w:val="left" w:pos="9160"/>
+                <w:tab w:val="left" w:pos="10076"/>
+                <w:tab w:val="left" w:pos="10992"/>
+                <w:tab w:val="left" w:pos="11908"/>
+                <w:tab w:val="left" w:pos="12824"/>
+                <w:tab w:val="left" w:pos="13740"/>
+                <w:tab w:val="left" w:pos="14656"/>
+              </w:tabs>
+              <w:spacing w:after="0" w:line="240" w:lineRule="auto"/>
+              <w:ind w:left="1440"/>
+              <w:rPr>
+                <w:rFonts w:ascii="Menlo" w:hAnsi="Menlo" w:cs="Courier" w:hint="eastAsia"/>
+                <w:color w:val="000000"/>
+                <w:sz w:val="18"/>
+                <w:szCs w:val="18"/>
+              </w:rPr>
+            </w:pPr>
+            <w:r>
+              <w:rPr>
+                <w:rFonts w:ascii="Menlo" w:hAnsi="Menlo" w:cs="Courier"/>
+                <w:color w:val="000000"/>
+                <w:sz w:val="18"/>
+                <w:szCs w:val="18"/>
+                <w:shd w:val="clear" w:color="auto" w:fill="E4E4FF"/>
+              </w:rPr>
+              <w:t>onServiceConnected</w:t>
+            </w:r>
+            <w:r>
+              <w:rPr>
+                <w:rFonts w:ascii="Menlo" w:hAnsi="Menlo" w:cs="Courier"/>
+                <w:color w:val="000000"/>
+                <w:sz w:val="18"/>
+                <w:szCs w:val="18"/>
+              </w:rPr>
+              <w:t>()</w:t>
+            </w:r>
+          </w:p>
+          <w:p>
+            <w:pPr>
+              <w:shd w:val="clear" w:color="auto" w:fill="FFFFFF"/>
+              <w:tabs>
+                <w:tab w:val="left" w:pos="916"/>
+                <w:tab w:val="left" w:pos="1832"/>
+                <w:tab w:val="left" w:pos="2748"/>
+                <w:tab w:val="left" w:pos="3664"/>
+                <w:tab w:val="left" w:pos="4580"/>
+                <w:tab w:val="left" w:pos="5496"/>
+                <w:tab w:val="left" w:pos="6412"/>
+                <w:tab w:val="left" w:pos="7328"/>
+                <w:tab w:val="left" w:pos="8244"/>
+                <w:tab w:val="left" w:pos="9160"/>
+                <w:tab w:val="left" w:pos="10076"/>
+                <w:tab w:val="left" w:pos="10992"/>
+                <w:tab w:val="left" w:pos="11908"/>
+                <w:tab w:val="left" w:pos="12824"/>
+                <w:tab w:val="left" w:pos="13740"/>
+                <w:tab w:val="left" w:pos="14656"/>
+              </w:tabs>
+              <w:spacing w:after="0" w:line="240" w:lineRule="auto"/>
+              <w:ind w:left="1440"/>
+              <w:rPr>
+                <w:rFonts w:ascii="Menlo" w:hAnsi="Menlo" w:cs="Courier" w:hint="eastAsia"/>
+                <w:color w:val="000000"/>
+                <w:sz w:val="18"/>
+                <w:szCs w:val="18"/>
+              </w:rPr>
+            </w:pPr>
+          </w:p>
+          <w:p>
+            <w:pPr>
+              <w:pStyle w:val="ListParagraph"/>
+              <w:numPr>
+                <w:ilvl w:val="0"/>
+                <w:numId w:val="15"/>
+              </w:numPr>
+              <w:rPr>
+                <w:szCs w:val="20"/>
+              </w:rPr>
+            </w:pPr>
+            <w:r>
+              <w:rPr>
+                <w:szCs w:val="20"/>
+              </w:rPr>
+              <w:t>To disconnect from the nervousnet Service call:</w:t>
+            </w:r>
+          </w:p>
+          <w:p>
+            <w:pPr>
+              <w:shd w:val="clear" w:color="auto" w:fill="FFFFFF"/>
+              <w:tabs>
+                <w:tab w:val="left" w:pos="916"/>
+                <w:tab w:val="left" w:pos="1832"/>
+                <w:tab w:val="left" w:pos="2748"/>
+                <w:tab w:val="left" w:pos="3664"/>
+                <w:tab w:val="left" w:pos="4580"/>
+                <w:tab w:val="left" w:pos="5496"/>
+                <w:tab w:val="left" w:pos="6412"/>
+                <w:tab w:val="left" w:pos="7328"/>
+                <w:tab w:val="left" w:pos="8244"/>
+                <w:tab w:val="left" w:pos="9160"/>
+                <w:tab w:val="left" w:pos="10076"/>
+                <w:tab w:val="left" w:pos="10992"/>
+                <w:tab w:val="left" w:pos="11908"/>
+                <w:tab w:val="left" w:pos="12824"/>
+                <w:tab w:val="left" w:pos="13740"/>
+                <w:tab w:val="left" w:pos="14656"/>
+              </w:tabs>
+              <w:spacing w:after="0" w:line="240" w:lineRule="auto"/>
+              <w:ind w:left="1440"/>
+              <w:rPr>
                 <w:szCs w:val="20"/>
               </w:rPr>
             </w:pPr>
@@ -2345,15 +2573,7 @@
                 <w:b/>
               </w:rPr>
               <w:lastRenderedPageBreak/>
-              <w:t xml:space="preserve"> NOT</w:t>
-            </w:r>
-            <w:bookmarkStart w:id="2" w:name="_GoBack"/>
-            <w:bookmarkEnd w:id="2"/>
-            <w:r>
-              <w:rPr>
-                <w:b/>
-              </w:rPr>
-              <w:t xml:space="preserve">E: </w:t>
+              <w:t xml:space="preserve"> NOTE: </w:t>
             </w:r>
             <w:r>
               <w:rPr>
@@ -2438,7 +2658,7 @@
           <w:szCs w:val="18"/>
         </w:rPr>
       </w:pPr>
-      <w:hyperlink r:id="rId19" w:history="1">
+      <w:hyperlink r:id="rId18" w:history="1">
         <w:r>
           <w:rPr>
             <w:rStyle w:val="Hyperlink"/>
@@ -2520,7 +2740,7 @@
         </w:rPr>
         <w:t xml:space="preserve">LightMeter: </w:t>
       </w:r>
-      <w:hyperlink r:id="rId20" w:history="1">
+      <w:hyperlink r:id="rId19" w:history="1">
         <w:r>
           <w:rPr>
             <w:rStyle w:val="Hyperlink"/>
@@ -2554,7 +2774,7 @@
         </w:rPr>
         <w:t xml:space="preserve">NoiseMeter: </w:t>
       </w:r>
-      <w:hyperlink r:id="rId21" w:history="1">
+      <w:hyperlink r:id="rId20" w:history="1">
         <w:r>
           <w:rPr>
             <w:rStyle w:val="Hyperlink"/>
@@ -2579,7 +2799,7 @@
         </w:rPr>
         <w:t xml:space="preserve">       Accelometer: </w:t>
       </w:r>
-      <w:hyperlink r:id="rId22" w:history="1">
+      <w:hyperlink r:id="rId21" w:history="1">
         <w:r>
           <w:rPr>
             <w:rStyle w:val="Hyperlink"/>
@@ -2604,7 +2824,7 @@
       </w:r>
     </w:p>
     <w:sectPr>
-      <w:footerReference w:type="default" r:id="rId23"/>
+      <w:footerReference w:type="default" r:id="rId22"/>
       <w:pgSz w:w="12240" w:h="15840" w:code="1"/>
       <w:pgMar w:top="397" w:right="624" w:bottom="1440" w:left="567" w:header="576" w:footer="720" w:gutter="0"/>
       <w:pgNumType w:start="1"/>
@@ -6307,6 +6527,13 @@
     <w:notTrueType/>
     <w:pitch w:val="default"/>
     <w:sig w:usb0="00000003" w:usb1="00000000" w:usb2="00000000" w:usb3="00000000" w:csb0="00000001" w:csb1="00000000"/>
+  </w:font>
+  <w:font w:name="Helvetica">
+    <w:panose1 w:val="00000000000000000000"/>
+    <w:charset w:val="00"/>
+    <w:family w:val="auto"/>
+    <w:pitch w:val="variable"/>
+    <w:sig w:usb0="E00002FF" w:usb1="5000785B" w:usb2="00000000" w:usb3="00000000" w:csb0="0000019F" w:csb1="00000000"/>
   </w:font>
   <w:font w:name="Menlo">
     <w:altName w:val="Times New Roman"/>

</xml_diff>